<commit_message>
Completed Full Model and Data Story
Logistic Regression using all predictor variables and ideas for reduced model integrated into Data Story.
Also added code to make contingency tables for categorical variables in Diagnostics.
</commit_message>
<xml_diff>
--- a/Springboard Capstone Data Story.docx
+++ b/Springboard Capstone Data Story.docx
@@ -7,7 +7,7 @@
         <w:ind w:firstLine="720"/>
       </w:pPr>
       <w:r>
-        <w:t xml:space="preserve">I went into this project with the goal of identifying characteristics of individuals with serious mental health or drug abuse problems who don’t receive treatment </w:t>
+        <w:t xml:space="preserve">I went into this project with the goal of identifying characteristics of individuals with serious mental health problems who don’t receive treatment </w:t>
       </w:r>
       <w:r>
         <w:t xml:space="preserve">for them. </w:t>
@@ -16,10 +16,37 @@
         <w:t>Of the 5</w:t>
       </w:r>
       <w:r>
-        <w:t>5,000 or so observations in the 2014 National Survey on Drug Use and Health, I decided to look at two major subsets of about 5,000 individuals each. The first group of interest is the subset of adults who experienced serious psychological distress in the past year (measured by the K6 mental health diagnostic questionnaire within the survey). The second group is the subset of adults who have been classified as dependent drug users or dru</w:t>
-      </w:r>
-      <w:r>
-        <w:t xml:space="preserve">g abusers. For each of the two subsets of adults, I fit a logistic regression model to predict whether or not someone with one of these conditions will receive treatment from a professional for their disorder or drug dependency. </w:t>
+        <w:t xml:space="preserve">5,000 or so observations in the 2014 National Survey on Drug Use and </w:t>
+      </w:r>
+      <w:r>
+        <w:t>Health, I decided to look at a subset of about 5,500 individuals. This</w:t>
+      </w:r>
+      <w:r>
+        <w:t xml:space="preserve"> group of interest is the subset of adults who experienced serious psychological distress in the past year (measured by the K6 mental health diagnostic questionnaire within the survey).</w:t>
+      </w:r>
+      <w:r>
+        <w:t xml:space="preserve"> For this subset</w:t>
+      </w:r>
+      <w:r>
+        <w:t xml:space="preserve"> of adults</w:t>
+      </w:r>
+      <w:r>
+        <w:t xml:space="preserve"> living with serious psychological distress</w:t>
+      </w:r>
+      <w:r>
+        <w:t xml:space="preserve">, </w:t>
+      </w:r>
+      <w:r>
+        <w:t>my goal is to</w:t>
+      </w:r>
+      <w:r>
+        <w:t xml:space="preserve"> fit a logistic regression model to predict whether or not someone will receive treatment from a</w:t>
+      </w:r>
+      <w:r>
+        <w:t xml:space="preserve"> professional for their disorder</w:t>
+      </w:r>
+      <w:r>
+        <w:t xml:space="preserve">. </w:t>
       </w:r>
     </w:p>
     <w:p>
@@ -27,13 +54,7 @@
         <w:ind w:firstLine="720"/>
       </w:pPr>
       <w:r>
-        <w:t xml:space="preserve">My motivation for choosing to research mental health and drug abuse is to bring attention to the depths of these problems </w:t>
-      </w:r>
-      <w:r>
-        <w:t xml:space="preserve">and their interconnectedness </w:t>
-      </w:r>
-      <w:r>
-        <w:t xml:space="preserve">in the U.S. and to raise awareness for those who could benefit from getting treatment. There is more often than not a stigma associated with mental disorders in the United States, </w:t>
+        <w:t xml:space="preserve">My motivation for choosing to research mental health is to bring attention to the depths of these problems in the U.S. and to raise awareness for those who could benefit from getting treatment. There is more often than not a stigma associated with mental disorders in the United States, </w:t>
       </w:r>
       <w:r>
         <w:t xml:space="preserve">as most people have commonly held misconceptions </w:t>
@@ -54,7 +75,7 @@
         <w:t xml:space="preserve"> Therefore if I can identify traits which raise a person’s likelihood of not seeking necessary treatment</w:t>
       </w:r>
       <w:r>
-        <w:t xml:space="preserve"> for mental disorders or drug abuse</w:t>
+        <w:t xml:space="preserve"> for mental disorders</w:t>
       </w:r>
       <w:r>
         <w:t>, we may be able to more easil</w:t>
@@ -68,37 +89,23 @@
         <w:ind w:firstLine="720"/>
       </w:pPr>
       <w:r>
+        <w:t xml:space="preserve">In my attempt to find variables which are predictive of someone experiencing serious psychological distress, I separated my subset into those who received treatment and those who did not. Using these two groups, I constructed histograms of my potential predictor variables and compared the </w:t>
+      </w:r>
+      <w:r>
         <w:lastRenderedPageBreak/>
-        <w:t xml:space="preserve">The interconnectedness of mental health disorders and drug abuse can be attributed to the tendency of mental health patients to turn to self-medication to reduce the effects of their symptoms as well as the development of mental health problems as a result of compulsive drug use. According to the National Bureau of Economic Research, there is a definite connection between mental illness and the use of addictive substances, with mental health disorder patients responsible for the consumption of 38 percent of alcohol, 44 percent of cocaine, and 40 percent of cigarettes. </w:t>
-      </w:r>
-      <w:r>
-        <w:t xml:space="preserve">Within my subset of adults experiencing serious psychological distress, </w:t>
-      </w:r>
-      <w:r>
-        <w:t>I could look at the proportion</w:t>
-      </w:r>
-      <w:r>
-        <w:t>s</w:t>
+        <w:t xml:space="preserve">distributions to each other and </w:t>
+      </w:r>
+      <w:r>
+        <w:t xml:space="preserve">to </w:t>
+      </w:r>
+      <w:r>
+        <w:t xml:space="preserve">the total sample’s distribution. </w:t>
+      </w:r>
+      <w:r>
+        <w:t>As I created these exploratory plots, I noticed some substantial differences in the distributions of key variables explained with accompanying visuals below:</w:t>
       </w:r>
       <w:r>
         <w:t xml:space="preserve"> </w:t>
-      </w:r>
-      <w:r>
-        <w:t xml:space="preserve">of those </w:t>
-      </w:r>
-      <w:r>
-        <w:t>who have ever used these drugs.</w:t>
-      </w:r>
-    </w:p>
-    <w:p>
-      <w:pPr>
-        <w:ind w:firstLine="720"/>
-      </w:pPr>
-      <w:r>
-        <w:t xml:space="preserve">In my attempt to find variables which are predictive of someone experiencing serious psychological distress, I separated my subset into those who received treatment and those who did not. Using these two groups, I constructed histograms of my potential predictor variables and compared the distributions to each other and the total sample’s distribution. </w:t>
-      </w:r>
-      <w:r>
-        <w:t>As I created these exploratory plots, I noticed some substantial differences in the distributions of key variables explained with accompanying visuals below:</w:t>
       </w:r>
     </w:p>
     <w:p>
@@ -110,20 +117,20 @@
           <w:noProof/>
         </w:rPr>
         <w:drawing>
-          <wp:anchor distT="0" distB="0" distL="114300" distR="114300" simplePos="0" relativeHeight="251658240" behindDoc="0" locked="0" layoutInCell="1" allowOverlap="1" wp14:anchorId="30EED448" wp14:editId="5552A320">
+          <wp:anchor distT="0" distB="0" distL="114300" distR="114300" simplePos="0" relativeHeight="251658240" behindDoc="0" locked="0" layoutInCell="1" allowOverlap="1" wp14:anchorId="52D00632" wp14:editId="118A8448">
             <wp:simplePos x="0" y="0"/>
             <wp:positionH relativeFrom="column">
-              <wp:posOffset>2800350</wp:posOffset>
+              <wp:posOffset>2853055</wp:posOffset>
             </wp:positionH>
             <wp:positionV relativeFrom="paragraph">
               <wp:posOffset>118110</wp:posOffset>
             </wp:positionV>
-            <wp:extent cx="2848610" cy="2038350"/>
-            <wp:effectExtent l="0" t="0" r="8890" b="0"/>
+            <wp:extent cx="2743200" cy="1920240"/>
+            <wp:effectExtent l="0" t="0" r="0" b="3810"/>
             <wp:wrapSquare wrapText="bothSides"/>
             <wp:docPr id="1" name="Picture 1" descr="C:\Users\Cody\Pictures\NSDUH plots\WHODAS no trt hist.png"/>
             <wp:cNvGraphicFramePr>
-              <a:graphicFrameLocks xmlns:a="http://schemas.openxmlformats.org/drawingml/2006/main" noChangeAspect="1"/>
+              <a:graphicFrameLocks xmlns:a="http://schemas.openxmlformats.org/drawingml/2006/main"/>
             </wp:cNvGraphicFramePr>
             <a:graphic xmlns:a="http://schemas.openxmlformats.org/drawingml/2006/main">
               <a:graphicData uri="http://schemas.openxmlformats.org/drawingml/2006/picture">
@@ -135,7 +142,7 @@
                     </pic:cNvPicPr>
                   </pic:nvPicPr>
                   <pic:blipFill>
-                    <a:blip r:embed="rId7">
+                    <a:blip r:embed="rId8">
                       <a:extLst>
                         <a:ext uri="{28A0092B-C50C-407E-A947-70E740481C1C}">
                           <a14:useLocalDpi xmlns:a14="http://schemas.microsoft.com/office/drawing/2010/main" val="0"/>
@@ -150,7 +157,7 @@
                   <pic:spPr bwMode="auto">
                     <a:xfrm>
                       <a:off x="0" y="0"/>
-                      <a:ext cx="2848610" cy="2038350"/>
+                      <a:ext cx="2743200" cy="1920240"/>
                     </a:xfrm>
                     <a:prstGeom prst="rect">
                       <a:avLst/>
@@ -177,16 +184,16 @@
           <w:noProof/>
         </w:rPr>
         <w:drawing>
-          <wp:anchor distT="0" distB="0" distL="114300" distR="114300" simplePos="0" relativeHeight="251659264" behindDoc="0" locked="0" layoutInCell="1" allowOverlap="1" wp14:anchorId="03F71A95" wp14:editId="39C37137">
+          <wp:anchor distT="0" distB="0" distL="114300" distR="114300" simplePos="0" relativeHeight="251659264" behindDoc="0" locked="0" layoutInCell="1" allowOverlap="1" wp14:anchorId="0A018903" wp14:editId="77F1FD2C">
             <wp:simplePos x="0" y="0"/>
             <wp:positionH relativeFrom="column">
-              <wp:posOffset>-327660</wp:posOffset>
+              <wp:posOffset>-299085</wp:posOffset>
             </wp:positionH>
             <wp:positionV relativeFrom="paragraph">
               <wp:posOffset>118110</wp:posOffset>
             </wp:positionV>
-            <wp:extent cx="2848610" cy="2038350"/>
-            <wp:effectExtent l="0" t="0" r="8890" b="0"/>
+            <wp:extent cx="2679065" cy="1920240"/>
+            <wp:effectExtent l="0" t="0" r="0" b="3810"/>
             <wp:wrapSquare wrapText="bothSides"/>
             <wp:docPr id="2" name="Picture 2" descr="C:\Users\Cody\Pictures\NSDUH plots\WHODAS recv trt hist.png"/>
             <wp:cNvGraphicFramePr>
@@ -202,7 +209,7 @@
                     </pic:cNvPicPr>
                   </pic:nvPicPr>
                   <pic:blipFill>
-                    <a:blip r:embed="rId8">
+                    <a:blip r:embed="rId9">
                       <a:extLst>
                         <a:ext uri="{28A0092B-C50C-407E-A947-70E740481C1C}">
                           <a14:useLocalDpi xmlns:a14="http://schemas.microsoft.com/office/drawing/2010/main" val="0"/>
@@ -217,7 +224,7 @@
                   <pic:spPr bwMode="auto">
                     <a:xfrm>
                       <a:off x="0" y="0"/>
-                      <a:ext cx="2848610" cy="2038350"/>
+                      <a:ext cx="2679065" cy="1920240"/>
                     </a:xfrm>
                     <a:prstGeom prst="rect">
                       <a:avLst/>
@@ -245,28 +252,26 @@
     </w:p>
     <w:p>
       <w:pPr>
+        <w:pStyle w:val="ListParagraph"/>
+        <w:numPr>
+          <w:ilvl w:val="0"/>
+          <w:numId w:val="1"/>
+        </w:numPr>
         <w:tabs>
           <w:tab w:val="left" w:pos="3570"/>
         </w:tabs>
       </w:pPr>
       <w:r>
-        <w:lastRenderedPageBreak/>
         <w:t xml:space="preserve">People who </w:t>
       </w:r>
       <w:r>
         <w:t>receive mental health</w:t>
       </w:r>
       <w:r>
-        <w:t xml:space="preserve"> treatment</w:t>
-      </w:r>
-      <w:r>
-        <w:t xml:space="preserve"> tend to </w:t>
-      </w:r>
-      <w:r>
-        <w:t>score higher on the WHODAS</w:t>
-      </w:r>
-      <w:r>
-        <w:t>, presumably because their emotions, nerves, or mental health tend to have a more severe effect on their daily lives.</w:t>
+        <w:t xml:space="preserve"> treatment tend to score higher on the WHODAS, presumably because their emotions, nerves, or mental health tend to have a more severe effect on their daily lives.</w:t>
+      </w:r>
+      <w:r>
+        <w:t xml:space="preserve"> This measure is similar to the K6 diagnostic questionnaire, which was also measured on a scale from 0-24. My sub-sample of adults experiencing serious psychological distress is composed of adults given a score of 13 or higher for the K6 questionnaire. It makes sense then that this similarly scaled variable would be useful for identifying those with the most severe symptoms, who are most likely to receive treatment.</w:t>
       </w:r>
     </w:p>
     <w:p>
@@ -280,18 +285,18 @@
           <w:noProof/>
         </w:rPr>
         <w:drawing>
-          <wp:anchor distT="0" distB="0" distL="114300" distR="114300" simplePos="0" relativeHeight="251660288" behindDoc="0" locked="0" layoutInCell="1" allowOverlap="1" wp14:anchorId="37B700B6" wp14:editId="02A324D5">
+          <wp:anchor distT="0" distB="0" distL="114300" distR="114300" simplePos="0" relativeHeight="251672576" behindDoc="0" locked="0" layoutInCell="1" allowOverlap="1" wp14:anchorId="198A6CF5" wp14:editId="6E82C31A">
             <wp:simplePos x="0" y="0"/>
             <wp:positionH relativeFrom="column">
-              <wp:posOffset>2962275</wp:posOffset>
+              <wp:posOffset>-160655</wp:posOffset>
             </wp:positionH>
             <wp:positionV relativeFrom="paragraph">
-              <wp:posOffset>100330</wp:posOffset>
+              <wp:posOffset>316230</wp:posOffset>
             </wp:positionV>
-            <wp:extent cx="2762250" cy="1935480"/>
-            <wp:effectExtent l="0" t="0" r="0" b="7620"/>
+            <wp:extent cx="2743200" cy="1915795"/>
+            <wp:effectExtent l="0" t="0" r="0" b="8255"/>
             <wp:wrapSquare wrapText="bothSides"/>
-            <wp:docPr id="3" name="Picture 3" descr="C:\Users\Cody\Pictures\NSDUH plots\AMDEYR no trt hist.png"/>
+            <wp:docPr id="15" name="Picture 15" descr="C:\Users\Cody\Pictures\NSDUH plots\AMDELT recv trt hist.png"/>
             <wp:cNvGraphicFramePr>
               <a:graphicFrameLocks xmlns:a="http://schemas.openxmlformats.org/drawingml/2006/main" noChangeAspect="1"/>
             </wp:cNvGraphicFramePr>
@@ -299,13 +304,13 @@
               <a:graphicData uri="http://schemas.openxmlformats.org/drawingml/2006/picture">
                 <pic:pic xmlns:pic="http://schemas.openxmlformats.org/drawingml/2006/picture">
                   <pic:nvPicPr>
-                    <pic:cNvPr id="0" name="Picture 3" descr="C:\Users\Cody\Pictures\NSDUH plots\AMDEYR no trt hist.png"/>
+                    <pic:cNvPr id="0" name="Picture 1" descr="C:\Users\Cody\Pictures\NSDUH plots\AMDELT recv trt hist.png"/>
                     <pic:cNvPicPr>
                       <a:picLocks noChangeAspect="1" noChangeArrowheads="1"/>
                     </pic:cNvPicPr>
                   </pic:nvPicPr>
                   <pic:blipFill>
-                    <a:blip r:embed="rId9">
+                    <a:blip r:embed="rId10">
                       <a:extLst>
                         <a:ext uri="{28A0092B-C50C-407E-A947-70E740481C1C}">
                           <a14:useLocalDpi xmlns:a14="http://schemas.microsoft.com/office/drawing/2010/main" val="0"/>
@@ -320,7 +325,7 @@
                   <pic:spPr bwMode="auto">
                     <a:xfrm>
                       <a:off x="0" y="0"/>
-                      <a:ext cx="2762250" cy="1935480"/>
+                      <a:ext cx="2743200" cy="1915795"/>
                     </a:xfrm>
                     <a:prstGeom prst="rect">
                       <a:avLst/>
@@ -347,18 +352,18 @@
           <w:noProof/>
         </w:rPr>
         <w:drawing>
-          <wp:anchor distT="0" distB="0" distL="114300" distR="114300" simplePos="0" relativeHeight="251661312" behindDoc="0" locked="0" layoutInCell="1" allowOverlap="1" wp14:anchorId="76F1A8D2" wp14:editId="2FE678DA">
+          <wp:anchor distT="0" distB="0" distL="114300" distR="114300" simplePos="0" relativeHeight="251673600" behindDoc="0" locked="0" layoutInCell="1" allowOverlap="1" wp14:anchorId="29839CF4" wp14:editId="392914AF">
             <wp:simplePos x="0" y="0"/>
             <wp:positionH relativeFrom="column">
-              <wp:posOffset>-171450</wp:posOffset>
+              <wp:posOffset>2943225</wp:posOffset>
             </wp:positionH>
             <wp:positionV relativeFrom="paragraph">
-              <wp:posOffset>71755</wp:posOffset>
+              <wp:posOffset>342900</wp:posOffset>
             </wp:positionV>
-            <wp:extent cx="2809875" cy="1962150"/>
-            <wp:effectExtent l="0" t="0" r="0" b="0"/>
+            <wp:extent cx="2743200" cy="1920240"/>
+            <wp:effectExtent l="0" t="0" r="0" b="3810"/>
             <wp:wrapSquare wrapText="bothSides"/>
-            <wp:docPr id="4" name="Picture 4" descr="C:\Users\Cody\Pictures\NSDUH plots\AMDEYR recv trt hist.png"/>
+            <wp:docPr id="16" name="Picture 16" descr="C:\Users\Cody\Pictures\NSDUH plots\AMDELT no trt hist.png"/>
             <wp:cNvGraphicFramePr>
               <a:graphicFrameLocks xmlns:a="http://schemas.openxmlformats.org/drawingml/2006/main" noChangeAspect="1"/>
             </wp:cNvGraphicFramePr>
@@ -366,13 +371,13 @@
               <a:graphicData uri="http://schemas.openxmlformats.org/drawingml/2006/picture">
                 <pic:pic xmlns:pic="http://schemas.openxmlformats.org/drawingml/2006/picture">
                   <pic:nvPicPr>
-                    <pic:cNvPr id="0" name="Picture 4" descr="C:\Users\Cody\Pictures\NSDUH plots\AMDEYR recv trt hist.png"/>
+                    <pic:cNvPr id="0" name="Picture 2" descr="C:\Users\Cody\Pictures\NSDUH plots\AMDELT no trt hist.png"/>
                     <pic:cNvPicPr>
                       <a:picLocks noChangeAspect="1" noChangeArrowheads="1"/>
                     </pic:cNvPicPr>
                   </pic:nvPicPr>
                   <pic:blipFill>
-                    <a:blip r:embed="rId10">
+                    <a:blip r:embed="rId11">
                       <a:extLst>
                         <a:ext uri="{28A0092B-C50C-407E-A947-70E740481C1C}">
                           <a14:useLocalDpi xmlns:a14="http://schemas.microsoft.com/office/drawing/2010/main" val="0"/>
@@ -387,7 +392,7 @@
                   <pic:spPr bwMode="auto">
                     <a:xfrm>
                       <a:off x="0" y="0"/>
-                      <a:ext cx="2809875" cy="1962150"/>
+                      <a:ext cx="2743200" cy="1920240"/>
                     </a:xfrm>
                     <a:prstGeom prst="rect">
                       <a:avLst/>
@@ -417,7 +422,35 @@
         </w:tabs>
       </w:pPr>
       <w:r>
-        <w:t>55% of people who receive mental health treatment have experienced a major depressive episode in the past year as opposed to only 29% of those who have not received treatment. *need to fix x labels</w:t>
+        <w:lastRenderedPageBreak/>
+        <w:tab/>
+      </w:r>
+    </w:p>
+    <w:p>
+      <w:pPr>
+        <w:pStyle w:val="ListParagraph"/>
+        <w:numPr>
+          <w:ilvl w:val="0"/>
+          <w:numId w:val="1"/>
+        </w:numPr>
+        <w:tabs>
+          <w:tab w:val="left" w:pos="3570"/>
+        </w:tabs>
+      </w:pPr>
+      <w:r>
+        <w:t xml:space="preserve">Although it makes sense that people currently experiencing high levels of psychological or emotional impairment are likely to seek treatment, there are also people who have experienced severe trauma only at certain stages in their lives that wish to seek therapy or treatment retroactively.  </w:t>
+      </w:r>
+      <w:r>
+        <w:t>Of those experiencing serious psychological distress in the past year, 68% of those</w:t>
+      </w:r>
+      <w:r>
+        <w:t xml:space="preserve"> who receive mental health treatment have experienced a </w:t>
+      </w:r>
+      <w:r>
+        <w:t>major depressive episode in their lifetime as opposed to only 43</w:t>
+      </w:r>
+      <w:r>
+        <w:t xml:space="preserve">% of those who have not received treatment. </w:t>
       </w:r>
     </w:p>
     <w:p>
@@ -431,7 +464,7 @@
           <w:noProof/>
         </w:rPr>
         <w:drawing>
-          <wp:anchor distT="0" distB="0" distL="114300" distR="114300" simplePos="0" relativeHeight="251663360" behindDoc="0" locked="0" layoutInCell="1" allowOverlap="1" wp14:anchorId="713C8238" wp14:editId="395C842D">
+          <wp:anchor distT="0" distB="0" distL="114300" distR="114300" simplePos="0" relativeHeight="251663360" behindDoc="0" locked="0" layoutInCell="1" allowOverlap="1" wp14:anchorId="119218FD" wp14:editId="2CD56AE4">
             <wp:simplePos x="0" y="0"/>
             <wp:positionH relativeFrom="column">
               <wp:posOffset>3209925</wp:posOffset>
@@ -439,8 +472,8 @@
             <wp:positionV relativeFrom="paragraph">
               <wp:posOffset>77470</wp:posOffset>
             </wp:positionV>
-            <wp:extent cx="2790825" cy="1955800"/>
-            <wp:effectExtent l="0" t="0" r="9525" b="6350"/>
+            <wp:extent cx="2743200" cy="1920240"/>
+            <wp:effectExtent l="0" t="0" r="0" b="3810"/>
             <wp:wrapSquare wrapText="bothSides"/>
             <wp:docPr id="6" name="Picture 6" descr="C:\Users\Cody\Pictures\NSDUH plots\GENDER no trt hist.png"/>
             <wp:cNvGraphicFramePr>
@@ -456,7 +489,7 @@
                     </pic:cNvPicPr>
                   </pic:nvPicPr>
                   <pic:blipFill>
-                    <a:blip r:embed="rId11">
+                    <a:blip r:embed="rId12">
                       <a:extLst>
                         <a:ext uri="{28A0092B-C50C-407E-A947-70E740481C1C}">
                           <a14:useLocalDpi xmlns:a14="http://schemas.microsoft.com/office/drawing/2010/main" val="0"/>
@@ -471,7 +504,7 @@
                   <pic:spPr bwMode="auto">
                     <a:xfrm>
                       <a:off x="0" y="0"/>
-                      <a:ext cx="2790825" cy="1955800"/>
+                      <a:ext cx="2743200" cy="1920240"/>
                     </a:xfrm>
                     <a:prstGeom prst="rect">
                       <a:avLst/>
@@ -498,7 +531,7 @@
           <w:noProof/>
         </w:rPr>
         <w:drawing>
-          <wp:anchor distT="0" distB="0" distL="114300" distR="114300" simplePos="0" relativeHeight="251662336" behindDoc="0" locked="0" layoutInCell="1" allowOverlap="1" wp14:anchorId="1FBF2715" wp14:editId="034B0CF3">
+          <wp:anchor distT="0" distB="0" distL="114300" distR="114300" simplePos="0" relativeHeight="251662336" behindDoc="0" locked="0" layoutInCell="1" allowOverlap="1" wp14:anchorId="12728386" wp14:editId="4E2C6539">
             <wp:simplePos x="0" y="0"/>
             <wp:positionH relativeFrom="column">
               <wp:posOffset>-137795</wp:posOffset>
@@ -506,8 +539,8 @@
             <wp:positionV relativeFrom="paragraph">
               <wp:posOffset>77470</wp:posOffset>
             </wp:positionV>
-            <wp:extent cx="2718435" cy="1905000"/>
-            <wp:effectExtent l="0" t="0" r="5715" b="0"/>
+            <wp:extent cx="2743200" cy="1920240"/>
+            <wp:effectExtent l="0" t="0" r="0" b="3810"/>
             <wp:wrapSquare wrapText="bothSides"/>
             <wp:docPr id="5" name="Picture 5" descr="C:\Users\Cody\Pictures\NSDUH plots\GENDER recv trt hist.png"/>
             <wp:cNvGraphicFramePr>
@@ -523,7 +556,7 @@
                     </pic:cNvPicPr>
                   </pic:nvPicPr>
                   <pic:blipFill>
-                    <a:blip r:embed="rId12">
+                    <a:blip r:embed="rId13">
                       <a:extLst>
                         <a:ext uri="{28A0092B-C50C-407E-A947-70E740481C1C}">
                           <a14:useLocalDpi xmlns:a14="http://schemas.microsoft.com/office/drawing/2010/main" val="0"/>
@@ -538,7 +571,7 @@
                   <pic:spPr bwMode="auto">
                     <a:xfrm>
                       <a:off x="0" y="0"/>
-                      <a:ext cx="2718435" cy="1905000"/>
+                      <a:ext cx="2743200" cy="1920240"/>
                     </a:xfrm>
                     <a:prstGeom prst="rect">
                       <a:avLst/>
@@ -598,46 +631,92 @@
     </w:p>
     <w:p>
       <w:pPr>
+        <w:pStyle w:val="ListParagraph"/>
         <w:tabs>
           <w:tab w:val="left" w:pos="3570"/>
         </w:tabs>
       </w:pPr>
-      <w:r>
-        <w:t>65%</w:t>
-      </w:r>
-      <w:r>
-        <w:t xml:space="preserve"> of those who experienced serious psychologica</w:t>
-      </w:r>
-      <w:r>
-        <w:t>l distress in the past year are female.</w:t>
-      </w:r>
-    </w:p>
-    <w:p>
-      <w:pPr>
+    </w:p>
+    <w:p>
+      <w:pPr>
+        <w:pStyle w:val="ListParagraph"/>
+        <w:numPr>
+          <w:ilvl w:val="0"/>
+          <w:numId w:val="1"/>
+        </w:numPr>
         <w:tabs>
           <w:tab w:val="left" w:pos="3570"/>
         </w:tabs>
       </w:pPr>
       <w:r>
+        <w:t xml:space="preserve">So people are more likely to seek mental health treatment if they experienced some traumatic events in their lifetime, which seems fairly intuitive. With that in mind, when I took a look at the genders of adults in my sub-sample, I was shocked to see that </w:t>
+      </w:r>
+      <w:r>
+        <w:t>65% of those who experienced serious psycholog</w:t>
+      </w:r>
+      <w:r>
+        <w:t>ical distress in the past year we</w:t>
+      </w:r>
+      <w:r>
+        <w:t>re female.</w:t>
+      </w:r>
+      <w:r>
+        <w:t xml:space="preserve"> </w:t>
+      </w:r>
+      <w:r>
         <w:t>Among these individuals, 71% of those who receive</w:t>
       </w:r>
       <w:r>
+        <w:t>d</w:t>
+      </w:r>
+      <w:r>
+        <w:t xml:space="preserve"> treatment for </w:t>
+      </w:r>
+      <w:r>
+        <w:t>mental health in the past year were female while only</w:t>
+      </w:r>
+      <w:r>
+        <w:t xml:space="preserve"> 60% of those who get </w:t>
+      </w:r>
+      <w:r>
+        <w:t>no treatment for mental health we</w:t>
+      </w:r>
+      <w:r>
+        <w:t xml:space="preserve">re female. </w:t>
+      </w:r>
+      <w:r>
+        <w:t>A quick two-proportion z-test (z=8.63, p-value&lt; .001) shows that this is quite the significant difference.</w:t>
+      </w:r>
+      <w:r>
         <w:t xml:space="preserve"> </w:t>
       </w:r>
       <w:r>
-        <w:t>treatment for mental health in the past year are female and 60%</w:t>
-      </w:r>
-      <w:r>
-        <w:t xml:space="preserve"> of those w</w:t>
-      </w:r>
-      <w:r>
-        <w:t>ho get no treatment for mental health are female. I</w:t>
-      </w:r>
-      <w:r>
-        <w:t>f this difference is significant, it would mean adult men who are experiencing serious psychological distress are less likely to seek out mental health treatment than their female counterparts</w:t>
-      </w:r>
-      <w:r>
-        <w:t>.</w:t>
+        <w:t xml:space="preserve">My initial thought was that women must be experiencing more traumatic events or consistent psychological distress </w:t>
+      </w:r>
+      <w:r>
+        <w:lastRenderedPageBreak/>
+        <w:t>than men, which may be true. However more importantly, the difference in gender proportions seems to indicate that</w:t>
+      </w:r>
+      <w:r>
+        <w:t xml:space="preserve"> adult men who are experiencing serious psychological distress are </w:t>
+      </w:r>
+      <w:r>
+        <w:t xml:space="preserve">significantly </w:t>
+      </w:r>
+      <w:r>
+        <w:t xml:space="preserve">less likely to </w:t>
+      </w:r>
+      <w:r>
+        <w:t>receive</w:t>
+      </w:r>
+      <w:r>
+        <w:t xml:space="preserve"> mental health treatment than their female counterparts.</w:t>
+      </w:r>
+      <w:r>
+        <w:t xml:space="preserve"> I can only speculate that this perhaps means </w:t>
+      </w:r>
+      <w:r>
+        <w:t>men are more likely to under-report mental health symptoms or “tough it out” than women, for whom it is more socially acceptable in the U.S. to show emotions or vulnerability.</w:t>
       </w:r>
     </w:p>
     <w:p>
@@ -650,9 +729,75 @@
         <w:rPr>
           <w:noProof/>
         </w:rPr>
-        <w:lastRenderedPageBreak/>
         <w:drawing>
-          <wp:anchor distT="0" distB="0" distL="114300" distR="114300" simplePos="0" relativeHeight="251670528" behindDoc="0" locked="0" layoutInCell="1" allowOverlap="1" wp14:anchorId="2B2384CD" wp14:editId="0CAA8019">
+          <wp:anchor distT="0" distB="0" distL="114300" distR="114300" simplePos="0" relativeHeight="251674624" behindDoc="0" locked="0" layoutInCell="1" allowOverlap="1" wp14:anchorId="37BFFD76" wp14:editId="5B6B57DB">
+            <wp:simplePos x="0" y="0"/>
+            <wp:positionH relativeFrom="column">
+              <wp:posOffset>76200</wp:posOffset>
+            </wp:positionH>
+            <wp:positionV relativeFrom="paragraph">
+              <wp:posOffset>2045970</wp:posOffset>
+            </wp:positionV>
+            <wp:extent cx="5943600" cy="1343025"/>
+            <wp:effectExtent l="0" t="0" r="0" b="9525"/>
+            <wp:wrapSquare wrapText="bothSides"/>
+            <wp:docPr id="17" name="Picture 17" descr="C:\Users\Cody\Pictures\NSDUH plots\Racial Disparity Table.png"/>
+            <wp:cNvGraphicFramePr>
+              <a:graphicFrameLocks xmlns:a="http://schemas.openxmlformats.org/drawingml/2006/main" noChangeAspect="1"/>
+            </wp:cNvGraphicFramePr>
+            <a:graphic xmlns:a="http://schemas.openxmlformats.org/drawingml/2006/main">
+              <a:graphicData uri="http://schemas.openxmlformats.org/drawingml/2006/picture">
+                <pic:pic xmlns:pic="http://schemas.openxmlformats.org/drawingml/2006/picture">
+                  <pic:nvPicPr>
+                    <pic:cNvPr id="0" name="Picture 7" descr="C:\Users\Cody\Pictures\NSDUH plots\Racial Disparity Table.png"/>
+                    <pic:cNvPicPr>
+                      <a:picLocks noChangeAspect="1" noChangeArrowheads="1"/>
+                    </pic:cNvPicPr>
+                  </pic:nvPicPr>
+                  <pic:blipFill>
+                    <a:blip r:embed="rId14">
+                      <a:extLst>
+                        <a:ext uri="{28A0092B-C50C-407E-A947-70E740481C1C}">
+                          <a14:useLocalDpi xmlns:a14="http://schemas.microsoft.com/office/drawing/2010/main" val="0"/>
+                        </a:ext>
+                      </a:extLst>
+                    </a:blip>
+                    <a:srcRect/>
+                    <a:stretch>
+                      <a:fillRect/>
+                    </a:stretch>
+                  </pic:blipFill>
+                  <pic:spPr bwMode="auto">
+                    <a:xfrm>
+                      <a:off x="0" y="0"/>
+                      <a:ext cx="5943600" cy="1343025"/>
+                    </a:xfrm>
+                    <a:prstGeom prst="rect">
+                      <a:avLst/>
+                    </a:prstGeom>
+                    <a:noFill/>
+                    <a:ln>
+                      <a:noFill/>
+                    </a:ln>
+                  </pic:spPr>
+                </pic:pic>
+              </a:graphicData>
+            </a:graphic>
+            <wp14:sizeRelH relativeFrom="page">
+              <wp14:pctWidth>0</wp14:pctWidth>
+            </wp14:sizeRelH>
+            <wp14:sizeRelV relativeFrom="page">
+              <wp14:pctHeight>0</wp14:pctHeight>
+            </wp14:sizeRelV>
+          </wp:anchor>
+        </w:drawing>
+      </w:r>
+      <w:r>
+        <w:rPr>
+          <w:noProof/>
+        </w:rPr>
+        <w:drawing>
+          <wp:anchor distT="0" distB="0" distL="114300" distR="114300" simplePos="0" relativeHeight="251670528" behindDoc="0" locked="0" layoutInCell="1" allowOverlap="1" wp14:anchorId="40164B0B" wp14:editId="3249C0B6">
             <wp:simplePos x="0" y="0"/>
             <wp:positionH relativeFrom="column">
               <wp:posOffset>-228600</wp:posOffset>
@@ -677,7 +822,7 @@
                     </pic:cNvPicPr>
                   </pic:nvPicPr>
                   <pic:blipFill>
-                    <a:blip r:embed="rId13">
+                    <a:blip r:embed="rId15">
                       <a:extLst>
                         <a:ext uri="{28A0092B-C50C-407E-A947-70E740481C1C}">
                           <a14:useLocalDpi xmlns:a14="http://schemas.microsoft.com/office/drawing/2010/main" val="0"/>
@@ -719,7 +864,7 @@
           <w:noProof/>
         </w:rPr>
         <w:drawing>
-          <wp:anchor distT="0" distB="0" distL="114300" distR="114300" simplePos="0" relativeHeight="251671552" behindDoc="0" locked="0" layoutInCell="1" allowOverlap="1" wp14:anchorId="63F37445" wp14:editId="0DC073B4">
+          <wp:anchor distT="0" distB="0" distL="114300" distR="114300" simplePos="0" relativeHeight="251671552" behindDoc="0" locked="0" layoutInCell="1" allowOverlap="1" wp14:anchorId="5272C62E" wp14:editId="1829B82B">
             <wp:simplePos x="0" y="0"/>
             <wp:positionH relativeFrom="column">
               <wp:posOffset>3143250</wp:posOffset>
@@ -744,7 +889,7 @@
                     </pic:cNvPicPr>
                   </pic:nvPicPr>
                   <pic:blipFill>
-                    <a:blip r:embed="rId14">
+                    <a:blip r:embed="rId16">
                       <a:extLst>
                         <a:ext uri="{28A0092B-C50C-407E-A947-70E740481C1C}">
                           <a14:useLocalDpi xmlns:a14="http://schemas.microsoft.com/office/drawing/2010/main" val="0"/>
@@ -784,27 +929,90 @@
     </w:p>
     <w:p>
       <w:pPr>
+        <w:pStyle w:val="ListParagraph"/>
+        <w:numPr>
+          <w:ilvl w:val="0"/>
+          <w:numId w:val="1"/>
+        </w:numPr>
         <w:tabs>
           <w:tab w:val="left" w:pos="3570"/>
         </w:tabs>
       </w:pPr>
+      <w:r>
+        <w:t>While there seems to be a certain gender gap in mental health treatment, it would be surprising if there wasn’</w:t>
+      </w:r>
+      <w:r>
+        <w:t>t a</w:t>
+      </w:r>
+      <w:r>
+        <w:t xml:space="preserve"> race gap in mental health treatment</w:t>
+      </w:r>
+      <w:r>
+        <w:t xml:space="preserve"> as well</w:t>
+      </w:r>
+      <w:r>
+        <w:t>. When looking a</w:t>
+      </w:r>
+      <w:r>
+        <w:t xml:space="preserve">t the racial makeup of the entire survey population compared to the sample of adults experiencing serious psychological distress, there doesn’t seem to be a significant difference; which is a good sign for the legitimacy of my sample and indicates fairly consistent prevalence of mental health </w:t>
+      </w:r>
+      <w:r>
+        <w:lastRenderedPageBreak/>
+        <w:t xml:space="preserve">disorders between races </w:t>
+      </w:r>
+      <w:r>
+        <w:t>as we sh</w:t>
+      </w:r>
+      <w:r>
+        <w:t>ould expect. However, when comparing the racial makeup between those who receive mental health treatment and those who don’t</w:t>
+      </w:r>
+      <w:r>
+        <w:t>, there is a substantial difference in proportions.</w:t>
+      </w:r>
+      <w:r>
+        <w:t xml:space="preserve">  </w:t>
+      </w:r>
+      <w:r>
+        <w:t>It</w:t>
+      </w:r>
+      <w:r>
+        <w:t xml:space="preserve"> seems to be the case that a much higher proportion of those who receive </w:t>
+      </w:r>
+      <w:r>
+        <w:t>mental health treatment are W</w:t>
+      </w:r>
+      <w:r>
+        <w:t>hite</w:t>
+      </w:r>
+      <w:r>
+        <w:t xml:space="preserve"> while a much higher proportion of those who receive no treatment are Black, Hispanic, or Asian. It is difficult to say why this is the case, but it is clear that a racial divide exists in access to treatment. Th</w:t>
+      </w:r>
+      <w:r>
+        <w:t>is data speaks to a</w:t>
+      </w:r>
+      <w:r>
+        <w:t xml:space="preserve"> larger trend in the U.S. Healthcare system that Whites have </w:t>
+      </w:r>
+      <w:r>
+        <w:t>better access to all forms of treatment than non-</w:t>
+      </w:r>
       <w:r>
         <w:rPr>
           <w:noProof/>
         </w:rPr>
         <w:drawing>
-          <wp:anchor distT="0" distB="0" distL="114300" distR="114300" simplePos="0" relativeHeight="251665408" behindDoc="0" locked="0" layoutInCell="1" allowOverlap="1" wp14:anchorId="3BBC92DD" wp14:editId="4C5B08CB">
+          <wp:anchor distT="0" distB="0" distL="114300" distR="114300" simplePos="0" relativeHeight="251676672" behindDoc="0" locked="0" layoutInCell="1" allowOverlap="1" wp14:anchorId="4957AD82" wp14:editId="43A834F6">
             <wp:simplePos x="0" y="0"/>
             <wp:positionH relativeFrom="column">
-              <wp:posOffset>3074035</wp:posOffset>
+              <wp:posOffset>3038475</wp:posOffset>
             </wp:positionH>
             <wp:positionV relativeFrom="paragraph">
-              <wp:posOffset>1301115</wp:posOffset>
+              <wp:posOffset>2825750</wp:posOffset>
             </wp:positionV>
-            <wp:extent cx="2663190" cy="1866900"/>
-            <wp:effectExtent l="0" t="0" r="0" b="0"/>
+            <wp:extent cx="2743200" cy="1920240"/>
+            <wp:effectExtent l="0" t="0" r="0" b="3810"/>
             <wp:wrapSquare wrapText="bothSides"/>
-            <wp:docPr id="8" name="Picture 8" descr="C:\Users\Cody\Pictures\NSDUH plots\MARITAL no trt hist.png"/>
+            <wp:docPr id="20" name="Picture 20" descr="C:\Users\Cody\Pictures\NSDUH plots\MARITAL no trt hist.png"/>
             <wp:cNvGraphicFramePr>
               <a:graphicFrameLocks xmlns:a="http://schemas.openxmlformats.org/drawingml/2006/main" noChangeAspect="1"/>
             </wp:cNvGraphicFramePr>
@@ -812,13 +1020,13 @@
               <a:graphicData uri="http://schemas.openxmlformats.org/drawingml/2006/picture">
                 <pic:pic xmlns:pic="http://schemas.openxmlformats.org/drawingml/2006/picture">
                   <pic:nvPicPr>
-                    <pic:cNvPr id="0" name="Picture 8" descr="C:\Users\Cody\Pictures\NSDUH plots\MARITAL no trt hist.png"/>
+                    <pic:cNvPr id="0" name="Picture 10" descr="C:\Users\Cody\Pictures\NSDUH plots\MARITAL no trt hist.png"/>
                     <pic:cNvPicPr>
                       <a:picLocks noChangeAspect="1" noChangeArrowheads="1"/>
                     </pic:cNvPicPr>
                   </pic:nvPicPr>
                   <pic:blipFill>
-                    <a:blip r:embed="rId15">
+                    <a:blip r:embed="rId17">
                       <a:extLst>
                         <a:ext uri="{28A0092B-C50C-407E-A947-70E740481C1C}">
                           <a14:useLocalDpi xmlns:a14="http://schemas.microsoft.com/office/drawing/2010/main" val="0"/>
@@ -833,7 +1041,7 @@
                   <pic:spPr bwMode="auto">
                     <a:xfrm>
                       <a:off x="0" y="0"/>
-                      <a:ext cx="2663190" cy="1866900"/>
+                      <a:ext cx="2743200" cy="1920240"/>
                     </a:xfrm>
                     <a:prstGeom prst="rect">
                       <a:avLst/>
@@ -856,35 +1064,22 @@
         </w:drawing>
       </w:r>
       <w:r>
-        <w:t xml:space="preserve">It also seems to be the case that a much higher proportion of those who do not receive </w:t>
-      </w:r>
-      <w:r>
-        <w:t xml:space="preserve">mental health treatment are not white. This seems to indicate that white adults experiencing severe psychological distress are more likely to receive the necessary treatment than non-whites. </w:t>
-      </w:r>
-    </w:p>
-    <w:p>
-      <w:pPr>
-        <w:tabs>
-          <w:tab w:val="left" w:pos="3570"/>
-        </w:tabs>
-      </w:pPr>
-      <w:r>
         <w:rPr>
           <w:noProof/>
         </w:rPr>
         <w:drawing>
-          <wp:anchor distT="0" distB="0" distL="114300" distR="114300" simplePos="0" relativeHeight="251664384" behindDoc="0" locked="0" layoutInCell="1" allowOverlap="1" wp14:anchorId="520A446B" wp14:editId="6EEF8BEB">
+          <wp:anchor distT="0" distB="0" distL="114300" distR="114300" simplePos="0" relativeHeight="251675648" behindDoc="0" locked="0" layoutInCell="1" allowOverlap="1" wp14:anchorId="270487F4" wp14:editId="73E05329">
             <wp:simplePos x="0" y="0"/>
             <wp:positionH relativeFrom="column">
-              <wp:posOffset>75565</wp:posOffset>
+              <wp:posOffset>19050</wp:posOffset>
             </wp:positionH>
             <wp:positionV relativeFrom="paragraph">
-              <wp:posOffset>278130</wp:posOffset>
+              <wp:posOffset>2825750</wp:posOffset>
             </wp:positionV>
-            <wp:extent cx="2662555" cy="1866900"/>
-            <wp:effectExtent l="0" t="0" r="0" b="0"/>
+            <wp:extent cx="2743200" cy="1922780"/>
+            <wp:effectExtent l="0" t="0" r="0" b="1270"/>
             <wp:wrapSquare wrapText="bothSides"/>
-            <wp:docPr id="7" name="Picture 7" descr="C:\Users\Cody\Pictures\NSDUH plots\MARITAL recv trt hist.png"/>
+            <wp:docPr id="19" name="Picture 19" descr="C:\Users\Cody\Pictures\NSDUH plots\MARITAL recv trt hist.png"/>
             <wp:cNvGraphicFramePr>
               <a:graphicFrameLocks xmlns:a="http://schemas.openxmlformats.org/drawingml/2006/main" noChangeAspect="1"/>
             </wp:cNvGraphicFramePr>
@@ -892,13 +1087,13 @@
               <a:graphicData uri="http://schemas.openxmlformats.org/drawingml/2006/picture">
                 <pic:pic xmlns:pic="http://schemas.openxmlformats.org/drawingml/2006/picture">
                   <pic:nvPicPr>
-                    <pic:cNvPr id="0" name="Picture 7" descr="C:\Users\Cody\Pictures\NSDUH plots\MARITAL recv trt hist.png"/>
+                    <pic:cNvPr id="0" name="Picture 9" descr="C:\Users\Cody\Pictures\NSDUH plots\MARITAL recv trt hist.png"/>
                     <pic:cNvPicPr>
                       <a:picLocks noChangeAspect="1" noChangeArrowheads="1"/>
                     </pic:cNvPicPr>
                   </pic:nvPicPr>
                   <pic:blipFill>
-                    <a:blip r:embed="rId16">
+                    <a:blip r:embed="rId18">
                       <a:extLst>
                         <a:ext uri="{28A0092B-C50C-407E-A947-70E740481C1C}">
                           <a14:useLocalDpi xmlns:a14="http://schemas.microsoft.com/office/drawing/2010/main" val="0"/>
@@ -913,7 +1108,7 @@
                   <pic:spPr bwMode="auto">
                     <a:xfrm>
                       <a:off x="0" y="0"/>
-                      <a:ext cx="2662555" cy="1866900"/>
+                      <a:ext cx="2743200" cy="1922780"/>
                     </a:xfrm>
                     <a:prstGeom prst="rect">
                       <a:avLst/>
@@ -935,6 +1130,12 @@
           </wp:anchor>
         </w:drawing>
       </w:r>
+      <w:r>
+        <w:t xml:space="preserve">Whites. </w:t>
+      </w:r>
+      <w:r>
+        <w:t xml:space="preserve"> </w:t>
+      </w:r>
     </w:p>
     <w:p>
       <w:pPr>
@@ -942,29 +1143,42 @@
           <w:tab w:val="left" w:pos="3570"/>
         </w:tabs>
       </w:pPr>
-      <w:r>
-        <w:t xml:space="preserve">Adults who receive treatment for mental health are more likely to be widows, divorced, separated, or married. This means a large proportion of those who do not get treatment are unmarried. This led me to wonder whether or not age was responsible for this trend. </w:t>
-      </w:r>
-    </w:p>
-    <w:p>
-      <w:pPr>
+    </w:p>
+    <w:p>
+      <w:pPr>
+        <w:pStyle w:val="ListParagraph"/>
+        <w:numPr>
+          <w:ilvl w:val="0"/>
+          <w:numId w:val="1"/>
+        </w:numPr>
         <w:tabs>
           <w:tab w:val="left" w:pos="3570"/>
         </w:tabs>
       </w:pPr>
+      <w:r>
+        <w:t>When looking through demographics to find possible predictors for my model, I discovered that a</w:t>
+      </w:r>
+      <w:r>
+        <w:t>dults who receive treatment for mental health are more likely to be widows, separated, or married. This means</w:t>
+      </w:r>
+      <w:r>
+        <w:t xml:space="preserve"> that</w:t>
+      </w:r>
+      <w:r>
+        <w:t xml:space="preserve"> a large proportion of those who do not get treatment </w:t>
+      </w:r>
+      <w:r>
+        <w:t>for mental health are unmarried. It seemed a little unusual that all but the unmarried proportions were higher in the receive treatment group, which lead to me think that the age distributions of my survey sample may explain this difference, with younger adults being less likely to receive treatment.</w:t>
+      </w:r>
     </w:p>
     <w:p>
       <w:pPr>
         <w:tabs>
           <w:tab w:val="left" w:pos="3570"/>
         </w:tabs>
-      </w:pPr>
-    </w:p>
-    <w:p>
-      <w:pPr>
-        <w:tabs>
-          <w:tab w:val="left" w:pos="3570"/>
-        </w:tabs>
+        <w:rPr>
+          <w:noProof/>
+        </w:rPr>
       </w:pPr>
       <w:r>
         <w:rPr>
@@ -972,18 +1186,18 @@
         </w:rPr>
         <w:lastRenderedPageBreak/>
         <w:drawing>
-          <wp:anchor distT="0" distB="0" distL="114300" distR="114300" simplePos="0" relativeHeight="251669504" behindDoc="0" locked="0" layoutInCell="1" allowOverlap="1" wp14:anchorId="1905DDE4" wp14:editId="111E33BF">
+          <wp:anchor distT="0" distB="0" distL="114300" distR="114300" simplePos="0" relativeHeight="251679744" behindDoc="0" locked="0" layoutInCell="1" allowOverlap="1" wp14:anchorId="35AA116F" wp14:editId="586B9156">
             <wp:simplePos x="0" y="0"/>
             <wp:positionH relativeFrom="column">
-              <wp:posOffset>3286125</wp:posOffset>
+              <wp:posOffset>209550</wp:posOffset>
             </wp:positionH>
             <wp:positionV relativeFrom="paragraph">
-              <wp:posOffset>-117475</wp:posOffset>
+              <wp:posOffset>1787525</wp:posOffset>
             </wp:positionV>
-            <wp:extent cx="3013710" cy="2112010"/>
-            <wp:effectExtent l="0" t="0" r="0" b="2540"/>
+            <wp:extent cx="5686425" cy="1390650"/>
+            <wp:effectExtent l="0" t="0" r="9525" b="0"/>
             <wp:wrapSquare wrapText="bothSides"/>
-            <wp:docPr id="12" name="Picture 12" descr="C:\Users\Cody\Pictures\NSDUH plots\AGE no trt hist.png"/>
+            <wp:docPr id="23" name="Picture 23" descr="C:\Users\Cody\Pictures\NSDUH plots\Age Disparity Table.png"/>
             <wp:cNvGraphicFramePr>
               <a:graphicFrameLocks xmlns:a="http://schemas.openxmlformats.org/drawingml/2006/main" noChangeAspect="1"/>
             </wp:cNvGraphicFramePr>
@@ -991,13 +1205,13 @@
               <a:graphicData uri="http://schemas.openxmlformats.org/drawingml/2006/picture">
                 <pic:pic xmlns:pic="http://schemas.openxmlformats.org/drawingml/2006/picture">
                   <pic:nvPicPr>
-                    <pic:cNvPr id="0" name="Picture 12" descr="C:\Users\Cody\Pictures\NSDUH plots\AGE no trt hist.png"/>
+                    <pic:cNvPr id="0" name="Picture 13" descr="C:\Users\Cody\Pictures\NSDUH plots\Age Disparity Table.png"/>
                     <pic:cNvPicPr>
                       <a:picLocks noChangeAspect="1" noChangeArrowheads="1"/>
                     </pic:cNvPicPr>
                   </pic:nvPicPr>
                   <pic:blipFill>
-                    <a:blip r:embed="rId17">
+                    <a:blip r:embed="rId19">
                       <a:extLst>
                         <a:ext uri="{28A0092B-C50C-407E-A947-70E740481C1C}">
                           <a14:useLocalDpi xmlns:a14="http://schemas.microsoft.com/office/drawing/2010/main" val="0"/>
@@ -1012,7 +1226,7 @@
                   <pic:spPr bwMode="auto">
                     <a:xfrm>
                       <a:off x="0" y="0"/>
-                      <a:ext cx="3013710" cy="2112010"/>
+                      <a:ext cx="5686425" cy="1390650"/>
                     </a:xfrm>
                     <a:prstGeom prst="rect">
                       <a:avLst/>
@@ -1039,20 +1253,20 @@
           <w:noProof/>
         </w:rPr>
         <w:drawing>
-          <wp:anchor distT="0" distB="0" distL="114300" distR="114300" simplePos="0" relativeHeight="251668480" behindDoc="0" locked="0" layoutInCell="1" allowOverlap="1" wp14:anchorId="5D206FAC" wp14:editId="40690C33">
+          <wp:anchor distT="0" distB="0" distL="114300" distR="114300" simplePos="0" relativeHeight="251677696" behindDoc="0" locked="0" layoutInCell="1" allowOverlap="1" wp14:anchorId="5D786564" wp14:editId="6ED69C98">
             <wp:simplePos x="0" y="0"/>
             <wp:positionH relativeFrom="column">
-              <wp:posOffset>-85725</wp:posOffset>
+              <wp:posOffset>95250</wp:posOffset>
             </wp:positionH>
             <wp:positionV relativeFrom="paragraph">
-              <wp:posOffset>-117475</wp:posOffset>
+              <wp:posOffset>-203835</wp:posOffset>
             </wp:positionV>
-            <wp:extent cx="2957830" cy="2105025"/>
-            <wp:effectExtent l="0" t="0" r="0" b="9525"/>
+            <wp:extent cx="2743200" cy="1920240"/>
+            <wp:effectExtent l="0" t="0" r="0" b="3810"/>
             <wp:wrapSquare wrapText="bothSides"/>
-            <wp:docPr id="11" name="Picture 11" descr="C:\Users\Cody\Pictures\NSDUH plots\AGE recv trt hist.png"/>
+            <wp:docPr id="21" name="Picture 21" descr="C:\Users\Cody\Pictures\NSDUH plots\AGE recv trt hist.png"/>
             <wp:cNvGraphicFramePr>
-              <a:graphicFrameLocks xmlns:a="http://schemas.openxmlformats.org/drawingml/2006/main" noChangeAspect="1"/>
+              <a:graphicFrameLocks xmlns:a="http://schemas.openxmlformats.org/drawingml/2006/main"/>
             </wp:cNvGraphicFramePr>
             <a:graphic xmlns:a="http://schemas.openxmlformats.org/drawingml/2006/main">
               <a:graphicData uri="http://schemas.openxmlformats.org/drawingml/2006/picture">
@@ -1064,7 +1278,7 @@
                     </pic:cNvPicPr>
                   </pic:nvPicPr>
                   <pic:blipFill>
-                    <a:blip r:embed="rId18">
+                    <a:blip r:embed="rId20">
                       <a:extLst>
                         <a:ext uri="{28A0092B-C50C-407E-A947-70E740481C1C}">
                           <a14:useLocalDpi xmlns:a14="http://schemas.microsoft.com/office/drawing/2010/main" val="0"/>
@@ -1079,7 +1293,7 @@
                   <pic:spPr bwMode="auto">
                     <a:xfrm>
                       <a:off x="0" y="0"/>
-                      <a:ext cx="2957830" cy="2105025"/>
+                      <a:ext cx="2743200" cy="1920240"/>
                     </a:xfrm>
                     <a:prstGeom prst="rect">
                       <a:avLst/>
@@ -1101,38 +1315,301 @@
           </wp:anchor>
         </w:drawing>
       </w:r>
-    </w:p>
-    <w:p>
-      <w:pPr>
-        <w:tabs>
-          <w:tab w:val="left" w:pos="3570"/>
-        </w:tabs>
-      </w:pPr>
-      <w:r>
-        <w:t xml:space="preserve">There seems to be a distinct difference between </w:t>
-      </w:r>
-      <w:r>
-        <w:t>the distributions of age for those who receive treatment for mental health and those who don’t. Those who receive treatment have closer to a uniform distribution of ages, while those who don’t get treatment are mostly between the ages of 18 and 25. This could explain the distribution of marital status shown before and raises the question: Why are young people less likely to have their mental health problems addressed with treatment? It could have to do with the stigma associated with mental health, or perhaps a higher proportion of drug abuse manifesting as psychological distress, or simply just a lack of individual resources for affording treatment.</w:t>
-      </w:r>
-    </w:p>
-    <w:p>
-      <w:pPr>
-        <w:tabs>
-          <w:tab w:val="left" w:pos="3570"/>
-        </w:tabs>
-      </w:pPr>
       <w:r>
         <w:rPr>
           <w:noProof/>
         </w:rPr>
         <w:drawing>
-          <wp:anchor distT="0" distB="0" distL="114300" distR="114300" simplePos="0" relativeHeight="251667456" behindDoc="0" locked="0" layoutInCell="1" allowOverlap="1" wp14:anchorId="763A6C92" wp14:editId="3A641D04">
+          <wp:anchor distT="0" distB="0" distL="114300" distR="114300" simplePos="0" relativeHeight="251678720" behindDoc="0" locked="0" layoutInCell="1" allowOverlap="1" wp14:anchorId="3A42694E" wp14:editId="20CEB95E">
             <wp:simplePos x="0" y="0"/>
             <wp:positionH relativeFrom="column">
-              <wp:posOffset>-123825</wp:posOffset>
+              <wp:posOffset>3095625</wp:posOffset>
             </wp:positionH>
             <wp:positionV relativeFrom="paragraph">
-              <wp:posOffset>101600</wp:posOffset>
+              <wp:posOffset>-199390</wp:posOffset>
+            </wp:positionV>
+            <wp:extent cx="2743200" cy="1920240"/>
+            <wp:effectExtent l="0" t="0" r="0" b="3810"/>
+            <wp:wrapSquare wrapText="bothSides"/>
+            <wp:docPr id="22" name="Picture 22" descr="C:\Users\Cody\Pictures\NSDUH plots\AGE no trt hist.png"/>
+            <wp:cNvGraphicFramePr>
+              <a:graphicFrameLocks xmlns:a="http://schemas.openxmlformats.org/drawingml/2006/main" noChangeAspect="1"/>
+            </wp:cNvGraphicFramePr>
+            <a:graphic xmlns:a="http://schemas.openxmlformats.org/drawingml/2006/main">
+              <a:graphicData uri="http://schemas.openxmlformats.org/drawingml/2006/picture">
+                <pic:pic xmlns:pic="http://schemas.openxmlformats.org/drawingml/2006/picture">
+                  <pic:nvPicPr>
+                    <pic:cNvPr id="0" name="Picture 12" descr="C:\Users\Cody\Pictures\NSDUH plots\AGE no trt hist.png"/>
+                    <pic:cNvPicPr>
+                      <a:picLocks noChangeAspect="1" noChangeArrowheads="1"/>
+                    </pic:cNvPicPr>
+                  </pic:nvPicPr>
+                  <pic:blipFill>
+                    <a:blip r:embed="rId21">
+                      <a:extLst>
+                        <a:ext uri="{28A0092B-C50C-407E-A947-70E740481C1C}">
+                          <a14:useLocalDpi xmlns:a14="http://schemas.microsoft.com/office/drawing/2010/main" val="0"/>
+                        </a:ext>
+                      </a:extLst>
+                    </a:blip>
+                    <a:srcRect/>
+                    <a:stretch>
+                      <a:fillRect/>
+                    </a:stretch>
+                  </pic:blipFill>
+                  <pic:spPr bwMode="auto">
+                    <a:xfrm>
+                      <a:off x="0" y="0"/>
+                      <a:ext cx="2743200" cy="1920240"/>
+                    </a:xfrm>
+                    <a:prstGeom prst="rect">
+                      <a:avLst/>
+                    </a:prstGeom>
+                    <a:noFill/>
+                    <a:ln>
+                      <a:noFill/>
+                    </a:ln>
+                  </pic:spPr>
+                </pic:pic>
+              </a:graphicData>
+            </a:graphic>
+            <wp14:sizeRelH relativeFrom="page">
+              <wp14:pctWidth>0</wp14:pctWidth>
+            </wp14:sizeRelH>
+            <wp14:sizeRelV relativeFrom="page">
+              <wp14:pctHeight>0</wp14:pctHeight>
+            </wp14:sizeRelV>
+          </wp:anchor>
+        </w:drawing>
+      </w:r>
+    </w:p>
+    <w:p>
+      <w:pPr>
+        <w:pStyle w:val="ListParagraph"/>
+        <w:numPr>
+          <w:ilvl w:val="0"/>
+          <w:numId w:val="2"/>
+        </w:numPr>
+        <w:tabs>
+          <w:tab w:val="left" w:pos="3570"/>
+        </w:tabs>
+      </w:pPr>
+      <w:r>
+        <w:t xml:space="preserve">46% of the adults experiencing serious psychological distress in the past year are between the ages of 18 and 25, which is significantly higher than the 31% of the total survey sample they made up. However, there seems to </w:t>
+      </w:r>
+      <w:r>
+        <w:t>be</w:t>
+      </w:r>
+      <w:r>
+        <w:t xml:space="preserve"> a distinct difference between </w:t>
+      </w:r>
+      <w:r>
+        <w:t>the distributio</w:t>
+      </w:r>
+      <w:r>
+        <w:t>ns of age</w:t>
+      </w:r>
+      <w:r>
+        <w:t>s</w:t>
+      </w:r>
+      <w:r>
+        <w:t xml:space="preserve"> for those who receive </w:t>
+      </w:r>
+      <w:r>
+        <w:t xml:space="preserve">treatment for </w:t>
+      </w:r>
+      <w:r>
+        <w:t xml:space="preserve">psychological distress </w:t>
+      </w:r>
+      <w:r>
+        <w:t>and those who don’t. Those who receive treatment have closer to</w:t>
+      </w:r>
+      <w:r>
+        <w:t xml:space="preserve"> representative</w:t>
+      </w:r>
+      <w:r>
+        <w:t xml:space="preserve"> distribution of ages, while those who don’t get treatment are mostly between the ages of 18 and 25. This could explain the distribution of marital status</w:t>
+      </w:r>
+      <w:r>
+        <w:t xml:space="preserve">es </w:t>
+      </w:r>
+      <w:r>
+        <w:t>shown before and raises the question: Why are young people less likely to have their mental health problems addressed with treatment? It could have to do with the stigma associated with mental health,</w:t>
+      </w:r>
+      <w:r>
+        <w:t xml:space="preserve"> high stress that comes with school and work transitionary periods,</w:t>
+      </w:r>
+      <w:r>
+        <w:t xml:space="preserve"> or simply just a lack of individual resources for affording treatment.</w:t>
+      </w:r>
+    </w:p>
+    <w:p>
+      <w:pPr>
+        <w:tabs>
+          <w:tab w:val="left" w:pos="3570"/>
+        </w:tabs>
+      </w:pPr>
+    </w:p>
+    <w:p>
+      <w:pPr>
+        <w:tabs>
+          <w:tab w:val="left" w:pos="3570"/>
+        </w:tabs>
+      </w:pPr>
+    </w:p>
+    <w:p>
+      <w:pPr>
+        <w:tabs>
+          <w:tab w:val="left" w:pos="3570"/>
+        </w:tabs>
+      </w:pPr>
+      <w:r>
+        <w:rPr>
+          <w:noProof/>
+        </w:rPr>
+        <w:lastRenderedPageBreak/>
+        <w:drawing>
+          <wp:anchor distT="0" distB="0" distL="114300" distR="114300" simplePos="0" relativeHeight="251680768" behindDoc="0" locked="0" layoutInCell="1" allowOverlap="1" wp14:anchorId="7AEC8368" wp14:editId="5E7A3706">
+            <wp:simplePos x="0" y="0"/>
+            <wp:positionH relativeFrom="column">
+              <wp:posOffset>47625</wp:posOffset>
+            </wp:positionH>
+            <wp:positionV relativeFrom="paragraph">
+              <wp:posOffset>2091055</wp:posOffset>
+            </wp:positionV>
+            <wp:extent cx="5915025" cy="1390650"/>
+            <wp:effectExtent l="0" t="0" r="9525" b="0"/>
+            <wp:wrapSquare wrapText="bothSides"/>
+            <wp:docPr id="24" name="Picture 24" descr="C:\Users\Cody\Pictures\NSDUH plots\Health Contingency Table.png"/>
+            <wp:cNvGraphicFramePr>
+              <a:graphicFrameLocks xmlns:a="http://schemas.openxmlformats.org/drawingml/2006/main" noChangeAspect="1"/>
+            </wp:cNvGraphicFramePr>
+            <a:graphic xmlns:a="http://schemas.openxmlformats.org/drawingml/2006/main">
+              <a:graphicData uri="http://schemas.openxmlformats.org/drawingml/2006/picture">
+                <pic:pic xmlns:pic="http://schemas.openxmlformats.org/drawingml/2006/picture">
+                  <pic:nvPicPr>
+                    <pic:cNvPr id="0" name="Picture 14" descr="C:\Users\Cody\Pictures\NSDUH plots\Health Contingency Table.png"/>
+                    <pic:cNvPicPr>
+                      <a:picLocks noChangeAspect="1" noChangeArrowheads="1"/>
+                    </pic:cNvPicPr>
+                  </pic:nvPicPr>
+                  <pic:blipFill>
+                    <a:blip r:embed="rId22">
+                      <a:extLst>
+                        <a:ext uri="{28A0092B-C50C-407E-A947-70E740481C1C}">
+                          <a14:useLocalDpi xmlns:a14="http://schemas.microsoft.com/office/drawing/2010/main" val="0"/>
+                        </a:ext>
+                      </a:extLst>
+                    </a:blip>
+                    <a:srcRect/>
+                    <a:stretch>
+                      <a:fillRect/>
+                    </a:stretch>
+                  </pic:blipFill>
+                  <pic:spPr bwMode="auto">
+                    <a:xfrm>
+                      <a:off x="0" y="0"/>
+                      <a:ext cx="5915025" cy="1390650"/>
+                    </a:xfrm>
+                    <a:prstGeom prst="rect">
+                      <a:avLst/>
+                    </a:prstGeom>
+                    <a:noFill/>
+                    <a:ln>
+                      <a:noFill/>
+                    </a:ln>
+                  </pic:spPr>
+                </pic:pic>
+              </a:graphicData>
+            </a:graphic>
+            <wp14:sizeRelH relativeFrom="page">
+              <wp14:pctWidth>0</wp14:pctWidth>
+            </wp14:sizeRelH>
+            <wp14:sizeRelV relativeFrom="page">
+              <wp14:pctHeight>0</wp14:pctHeight>
+            </wp14:sizeRelV>
+          </wp:anchor>
+        </w:drawing>
+      </w:r>
+      <w:r>
+        <w:rPr>
+          <w:noProof/>
+        </w:rPr>
+        <w:drawing>
+          <wp:anchor distT="0" distB="0" distL="114300" distR="114300" simplePos="0" relativeHeight="251666432" behindDoc="0" locked="0" layoutInCell="1" allowOverlap="1" wp14:anchorId="08133DED" wp14:editId="653B5987">
+            <wp:simplePos x="0" y="0"/>
+            <wp:positionH relativeFrom="column">
+              <wp:posOffset>3143250</wp:posOffset>
+            </wp:positionH>
+            <wp:positionV relativeFrom="paragraph">
+              <wp:posOffset>-262255</wp:posOffset>
+            </wp:positionV>
+            <wp:extent cx="2971800" cy="2082800"/>
+            <wp:effectExtent l="0" t="0" r="0" b="0"/>
+            <wp:wrapSquare wrapText="bothSides"/>
+            <wp:docPr id="10" name="Picture 10" descr="C:\Users\Cody\Pictures\NSDUH plots\HEALTH no trt hist.png"/>
+            <wp:cNvGraphicFramePr>
+              <a:graphicFrameLocks xmlns:a="http://schemas.openxmlformats.org/drawingml/2006/main" noChangeAspect="1"/>
+            </wp:cNvGraphicFramePr>
+            <a:graphic xmlns:a="http://schemas.openxmlformats.org/drawingml/2006/main">
+              <a:graphicData uri="http://schemas.openxmlformats.org/drawingml/2006/picture">
+                <pic:pic xmlns:pic="http://schemas.openxmlformats.org/drawingml/2006/picture">
+                  <pic:nvPicPr>
+                    <pic:cNvPr id="0" name="Picture 10" descr="C:\Users\Cody\Pictures\NSDUH plots\HEALTH no trt hist.png"/>
+                    <pic:cNvPicPr>
+                      <a:picLocks noChangeAspect="1" noChangeArrowheads="1"/>
+                    </pic:cNvPicPr>
+                  </pic:nvPicPr>
+                  <pic:blipFill>
+                    <a:blip r:embed="rId23">
+                      <a:extLst>
+                        <a:ext uri="{28A0092B-C50C-407E-A947-70E740481C1C}">
+                          <a14:useLocalDpi xmlns:a14="http://schemas.microsoft.com/office/drawing/2010/main" val="0"/>
+                        </a:ext>
+                      </a:extLst>
+                    </a:blip>
+                    <a:srcRect/>
+                    <a:stretch>
+                      <a:fillRect/>
+                    </a:stretch>
+                  </pic:blipFill>
+                  <pic:spPr bwMode="auto">
+                    <a:xfrm>
+                      <a:off x="0" y="0"/>
+                      <a:ext cx="2971800" cy="2082800"/>
+                    </a:xfrm>
+                    <a:prstGeom prst="rect">
+                      <a:avLst/>
+                    </a:prstGeom>
+                    <a:noFill/>
+                    <a:ln>
+                      <a:noFill/>
+                    </a:ln>
+                  </pic:spPr>
+                </pic:pic>
+              </a:graphicData>
+            </a:graphic>
+            <wp14:sizeRelH relativeFrom="page">
+              <wp14:pctWidth>0</wp14:pctWidth>
+            </wp14:sizeRelH>
+            <wp14:sizeRelV relativeFrom="page">
+              <wp14:pctHeight>0</wp14:pctHeight>
+            </wp14:sizeRelV>
+          </wp:anchor>
+        </w:drawing>
+      </w:r>
+      <w:r>
+        <w:rPr>
+          <w:noProof/>
+        </w:rPr>
+        <w:drawing>
+          <wp:anchor distT="0" distB="0" distL="114300" distR="114300" simplePos="0" relativeHeight="251667456" behindDoc="0" locked="0" layoutInCell="1" allowOverlap="1" wp14:anchorId="30E6853B" wp14:editId="16920593">
+            <wp:simplePos x="0" y="0"/>
+            <wp:positionH relativeFrom="column">
+              <wp:posOffset>-121285</wp:posOffset>
+            </wp:positionH>
+            <wp:positionV relativeFrom="paragraph">
+              <wp:posOffset>-262890</wp:posOffset>
             </wp:positionV>
             <wp:extent cx="2931160" cy="2085975"/>
             <wp:effectExtent l="0" t="0" r="2540" b="9525"/>
@@ -1151,7 +1628,7 @@
                     </pic:cNvPicPr>
                   </pic:nvPicPr>
                   <pic:blipFill>
-                    <a:blip r:embed="rId19">
+                    <a:blip r:embed="rId24">
                       <a:extLst>
                         <a:ext uri="{28A0092B-C50C-407E-A947-70E740481C1C}">
                           <a14:useLocalDpi xmlns:a14="http://schemas.microsoft.com/office/drawing/2010/main" val="0"/>
@@ -1188,23 +1665,61 @@
           </wp:anchor>
         </w:drawing>
       </w:r>
+    </w:p>
+    <w:p>
+      <w:pPr>
+        <w:pStyle w:val="ListParagraph"/>
+        <w:numPr>
+          <w:ilvl w:val="0"/>
+          <w:numId w:val="2"/>
+        </w:numPr>
+        <w:tabs>
+          <w:tab w:val="left" w:pos="3570"/>
+        </w:tabs>
+      </w:pPr>
+      <w:r>
+        <w:t xml:space="preserve">The last variable I looked at that seemed to have a distinct difference in proportions between groups was the overall physical health of those experiencing serious psychological distress. </w:t>
+      </w:r>
+      <w:r>
+        <w:t xml:space="preserve">Compared to the total survey sample, the overall physical health of those experiencing severe psychological distress was typically worse than average. Yet between those who did and did not receive treatment for their mental health, there was still a significant difference in overall physical health. </w:t>
+      </w:r>
+      <w:r>
+        <w:t>While I was able to understand why a higher proportion of adults who had poor physical health would have received mental health treatment, it surprised me to see that the proportion of adults with excellent health was higher for those who did not get treatment.</w:t>
+      </w:r>
+      <w:r>
+        <w:t xml:space="preserve"> This could possibly mean that adults with excellent overall physical health are less likely to seek legitimate treatment for mental </w:t>
+      </w:r>
+      <w:r>
+        <w:t>illness because they are otherwise in good health.</w:t>
+      </w:r>
+      <w:r>
+        <w:t xml:space="preserve"> </w:t>
+      </w:r>
+    </w:p>
+    <w:p>
+      <w:pPr>
+        <w:tabs>
+          <w:tab w:val="left" w:pos="3570"/>
+        </w:tabs>
+      </w:pPr>
       <w:r>
         <w:rPr>
           <w:noProof/>
         </w:rPr>
+        <w:lastRenderedPageBreak/>
         <w:drawing>
-          <wp:anchor distT="0" distB="0" distL="114300" distR="114300" simplePos="0" relativeHeight="251666432" behindDoc="0" locked="0" layoutInCell="1" allowOverlap="1" wp14:anchorId="6F7FCCDF" wp14:editId="14E37CE0">
+          <wp:anchor distT="0" distB="0" distL="114300" distR="114300" simplePos="0" relativeHeight="251683840" behindDoc="0" locked="0" layoutInCell="1" allowOverlap="1" wp14:anchorId="65C2D095" wp14:editId="7DC8C4B5">
             <wp:simplePos x="0" y="0"/>
             <wp:positionH relativeFrom="column">
-              <wp:posOffset>3286125</wp:posOffset>
+              <wp:posOffset>2371725</wp:posOffset>
             </wp:positionH>
             <wp:positionV relativeFrom="paragraph">
-              <wp:posOffset>102235</wp:posOffset>
+              <wp:posOffset>2320290</wp:posOffset>
             </wp:positionV>
-            <wp:extent cx="2971800" cy="2082800"/>
-            <wp:effectExtent l="0" t="0" r="0" b="0"/>
+            <wp:extent cx="4105275" cy="5257800"/>
+            <wp:effectExtent l="0" t="0" r="9525" b="0"/>
             <wp:wrapSquare wrapText="bothSides"/>
-            <wp:docPr id="10" name="Picture 10" descr="C:\Users\Cody\Pictures\NSDUH plots\HEALTH no trt hist.png"/>
+            <wp:docPr id="26" name="Picture 26" descr="C:\Users\Cody\Pictures\NSDUH plots\LogisticRegression1Output2.png"/>
             <wp:cNvGraphicFramePr>
               <a:graphicFrameLocks xmlns:a="http://schemas.openxmlformats.org/drawingml/2006/main" noChangeAspect="1"/>
             </wp:cNvGraphicFramePr>
@@ -1212,13 +1727,13 @@
               <a:graphicData uri="http://schemas.openxmlformats.org/drawingml/2006/picture">
                 <pic:pic xmlns:pic="http://schemas.openxmlformats.org/drawingml/2006/picture">
                   <pic:nvPicPr>
-                    <pic:cNvPr id="0" name="Picture 10" descr="C:\Users\Cody\Pictures\NSDUH plots\HEALTH no trt hist.png"/>
+                    <pic:cNvPr id="0" name="Picture 16" descr="C:\Users\Cody\Pictures\NSDUH plots\LogisticRegression1Output2.png"/>
                     <pic:cNvPicPr>
                       <a:picLocks noChangeAspect="1" noChangeArrowheads="1"/>
                     </pic:cNvPicPr>
                   </pic:nvPicPr>
                   <pic:blipFill>
-                    <a:blip r:embed="rId20">
+                    <a:blip r:embed="rId25">
                       <a:extLst>
                         <a:ext uri="{28A0092B-C50C-407E-A947-70E740481C1C}">
                           <a14:useLocalDpi xmlns:a14="http://schemas.microsoft.com/office/drawing/2010/main" val="0"/>
@@ -1233,7 +1748,7 @@
                   <pic:spPr bwMode="auto">
                     <a:xfrm>
                       <a:off x="0" y="0"/>
-                      <a:ext cx="2971800" cy="2082800"/>
+                      <a:ext cx="4105275" cy="5257800"/>
                     </a:xfrm>
                     <a:prstGeom prst="rect">
                       <a:avLst/>
@@ -1255,6 +1770,30 @@
           </wp:anchor>
         </w:drawing>
       </w:r>
+      <w:r>
+        <w:t xml:space="preserve">After analyzing my list of variables of interest and identifying the most promising predictors, I got to work on creating my logistic regression model. My binary and continuous variables were ready to go, but for my </w:t>
+      </w:r>
+      <w:r>
+        <w:t xml:space="preserve">categorical </w:t>
+      </w:r>
+      <w:r>
+        <w:t xml:space="preserve">race, age, </w:t>
+      </w:r>
+      <w:r>
+        <w:t xml:space="preserve">and </w:t>
+      </w:r>
+      <w:r>
+        <w:t>health variables, I cre</w:t>
+      </w:r>
+      <w:r>
+        <w:t xml:space="preserve">ated dummy indicators for individual effects. I had originally included marital status and education level when making my full model, but I believe its effects are mostly explained by age as well. The output for the full model fit with all </w:t>
+      </w:r>
+      <w:r>
+        <w:t xml:space="preserve">significant </w:t>
+      </w:r>
+      <w:r>
+        <w:t xml:space="preserve">predictors of interest is shown below: </w:t>
+      </w:r>
     </w:p>
     <w:p>
       <w:pPr>
@@ -1262,6 +1801,140 @@
           <w:tab w:val="left" w:pos="3570"/>
         </w:tabs>
       </w:pPr>
+      <w:r>
+        <w:rPr>
+          <w:noProof/>
+        </w:rPr>
+        <w:drawing>
+          <wp:anchor distT="0" distB="0" distL="114300" distR="114300" simplePos="0" relativeHeight="251685888" behindDoc="0" locked="0" layoutInCell="1" allowOverlap="1" wp14:anchorId="710322AD" wp14:editId="20564A93">
+            <wp:simplePos x="0" y="0"/>
+            <wp:positionH relativeFrom="column">
+              <wp:posOffset>57150</wp:posOffset>
+            </wp:positionH>
+            <wp:positionV relativeFrom="paragraph">
+              <wp:posOffset>2265045</wp:posOffset>
+            </wp:positionV>
+            <wp:extent cx="2057400" cy="1943100"/>
+            <wp:effectExtent l="0" t="0" r="0" b="0"/>
+            <wp:wrapSquare wrapText="bothSides"/>
+            <wp:docPr id="28" name="Picture 28" descr="C:\Users\Cody\Pictures\NSDUH plots\LogisticRegression1Output1-2.png"/>
+            <wp:cNvGraphicFramePr>
+              <a:graphicFrameLocks xmlns:a="http://schemas.openxmlformats.org/drawingml/2006/main" noChangeAspect="1"/>
+            </wp:cNvGraphicFramePr>
+            <a:graphic xmlns:a="http://schemas.openxmlformats.org/drawingml/2006/main">
+              <a:graphicData uri="http://schemas.openxmlformats.org/drawingml/2006/picture">
+                <pic:pic xmlns:pic="http://schemas.openxmlformats.org/drawingml/2006/picture">
+                  <pic:nvPicPr>
+                    <pic:cNvPr id="0" name="Picture 18" descr="C:\Users\Cody\Pictures\NSDUH plots\LogisticRegression1Output1-2.png"/>
+                    <pic:cNvPicPr>
+                      <a:picLocks noChangeAspect="1" noChangeArrowheads="1"/>
+                    </pic:cNvPicPr>
+                  </pic:nvPicPr>
+                  <pic:blipFill>
+                    <a:blip r:embed="rId26">
+                      <a:extLst>
+                        <a:ext uri="{28A0092B-C50C-407E-A947-70E740481C1C}">
+                          <a14:useLocalDpi xmlns:a14="http://schemas.microsoft.com/office/drawing/2010/main" val="0"/>
+                        </a:ext>
+                      </a:extLst>
+                    </a:blip>
+                    <a:srcRect/>
+                    <a:stretch>
+                      <a:fillRect/>
+                    </a:stretch>
+                  </pic:blipFill>
+                  <pic:spPr bwMode="auto">
+                    <a:xfrm>
+                      <a:off x="0" y="0"/>
+                      <a:ext cx="2057400" cy="1943100"/>
+                    </a:xfrm>
+                    <a:prstGeom prst="rect">
+                      <a:avLst/>
+                    </a:prstGeom>
+                    <a:noFill/>
+                    <a:ln>
+                      <a:noFill/>
+                    </a:ln>
+                  </pic:spPr>
+                </pic:pic>
+              </a:graphicData>
+            </a:graphic>
+            <wp14:sizeRelH relativeFrom="page">
+              <wp14:pctWidth>0</wp14:pctWidth>
+            </wp14:sizeRelH>
+            <wp14:sizeRelV relativeFrom="page">
+              <wp14:pctHeight>0</wp14:pctHeight>
+            </wp14:sizeRelV>
+          </wp:anchor>
+        </w:drawing>
+      </w:r>
+      <w:r>
+        <w:rPr>
+          <w:noProof/>
+        </w:rPr>
+        <w:drawing>
+          <wp:anchor distT="0" distB="0" distL="114300" distR="114300" simplePos="0" relativeHeight="251684864" behindDoc="0" locked="0" layoutInCell="1" allowOverlap="1" wp14:anchorId="629855A9" wp14:editId="091B2265">
+            <wp:simplePos x="0" y="0"/>
+            <wp:positionH relativeFrom="column">
+              <wp:posOffset>57150</wp:posOffset>
+            </wp:positionH>
+            <wp:positionV relativeFrom="paragraph">
+              <wp:posOffset>274320</wp:posOffset>
+            </wp:positionV>
+            <wp:extent cx="2171700" cy="1943100"/>
+            <wp:effectExtent l="0" t="0" r="0" b="0"/>
+            <wp:wrapSquare wrapText="bothSides"/>
+            <wp:docPr id="27" name="Picture 27" descr="C:\Users\Cody\Pictures\NSDUH plots\LogisticRegression1Output1-1.png"/>
+            <wp:cNvGraphicFramePr>
+              <a:graphicFrameLocks xmlns:a="http://schemas.openxmlformats.org/drawingml/2006/main" noChangeAspect="1"/>
+            </wp:cNvGraphicFramePr>
+            <a:graphic xmlns:a="http://schemas.openxmlformats.org/drawingml/2006/main">
+              <a:graphicData uri="http://schemas.openxmlformats.org/drawingml/2006/picture">
+                <pic:pic xmlns:pic="http://schemas.openxmlformats.org/drawingml/2006/picture">
+                  <pic:nvPicPr>
+                    <pic:cNvPr id="0" name="Picture 17" descr="C:\Users\Cody\Pictures\NSDUH plots\LogisticRegression1Output1-1.png"/>
+                    <pic:cNvPicPr>
+                      <a:picLocks noChangeAspect="1" noChangeArrowheads="1"/>
+                    </pic:cNvPicPr>
+                  </pic:nvPicPr>
+                  <pic:blipFill>
+                    <a:blip r:embed="rId27">
+                      <a:extLst>
+                        <a:ext uri="{28A0092B-C50C-407E-A947-70E740481C1C}">
+                          <a14:useLocalDpi xmlns:a14="http://schemas.microsoft.com/office/drawing/2010/main" val="0"/>
+                        </a:ext>
+                      </a:extLst>
+                    </a:blip>
+                    <a:srcRect/>
+                    <a:stretch>
+                      <a:fillRect/>
+                    </a:stretch>
+                  </pic:blipFill>
+                  <pic:spPr bwMode="auto">
+                    <a:xfrm>
+                      <a:off x="0" y="0"/>
+                      <a:ext cx="2171700" cy="1943100"/>
+                    </a:xfrm>
+                    <a:prstGeom prst="rect">
+                      <a:avLst/>
+                    </a:prstGeom>
+                    <a:noFill/>
+                    <a:ln>
+                      <a:noFill/>
+                    </a:ln>
+                  </pic:spPr>
+                </pic:pic>
+              </a:graphicData>
+            </a:graphic>
+            <wp14:sizeRelH relativeFrom="page">
+              <wp14:pctWidth>0</wp14:pctWidth>
+            </wp14:sizeRelH>
+            <wp14:sizeRelV relativeFrom="page">
+              <wp14:pctHeight>0</wp14:pctHeight>
+            </wp14:sizeRelV>
+          </wp:anchor>
+        </w:drawing>
+      </w:r>
     </w:p>
     <w:p>
       <w:pPr>
@@ -1283,6 +1956,13 @@
           <w:tab w:val="left" w:pos="3570"/>
         </w:tabs>
       </w:pPr>
+      <w:r>
+        <w:lastRenderedPageBreak/>
+        <w:t>The next step in the process is to check the usefulness of my model and decide how to reduce the number of variables to something more realistic to measure.</w:t>
+      </w:r>
+      <w:r>
+        <w:t xml:space="preserve"> I have also included this table listing the odds ratio and 95% confidence interval of the odds ratio for each variable in the full model. </w:t>
+      </w:r>
     </w:p>
     <w:p>
       <w:pPr>
@@ -1290,6 +1970,79 @@
           <w:tab w:val="left" w:pos="3570"/>
         </w:tabs>
       </w:pPr>
+      <w:r>
+        <w:rPr>
+          <w:noProof/>
+        </w:rPr>
+        <w:drawing>
+          <wp:anchor distT="0" distB="0" distL="114300" distR="114300" simplePos="0" relativeHeight="251686912" behindDoc="0" locked="0" layoutInCell="1" allowOverlap="1" wp14:anchorId="700C03D3" wp14:editId="17FBAAD8">
+            <wp:simplePos x="0" y="0"/>
+            <wp:positionH relativeFrom="column">
+              <wp:posOffset>3067050</wp:posOffset>
+            </wp:positionH>
+            <wp:positionV relativeFrom="paragraph">
+              <wp:posOffset>145415</wp:posOffset>
+            </wp:positionV>
+            <wp:extent cx="2838450" cy="5257800"/>
+            <wp:effectExtent l="0" t="0" r="0" b="0"/>
+            <wp:wrapSquare wrapText="bothSides"/>
+            <wp:docPr id="29" name="Picture 29"/>
+            <wp:cNvGraphicFramePr>
+              <a:graphicFrameLocks xmlns:a="http://schemas.openxmlformats.org/drawingml/2006/main" noChangeAspect="1"/>
+            </wp:cNvGraphicFramePr>
+            <a:graphic xmlns:a="http://schemas.openxmlformats.org/drawingml/2006/main">
+              <a:graphicData uri="http://schemas.openxmlformats.org/drawingml/2006/picture">
+                <pic:pic xmlns:pic="http://schemas.openxmlformats.org/drawingml/2006/picture">
+                  <pic:nvPicPr>
+                    <pic:cNvPr id="0" name="Picture 19"/>
+                    <pic:cNvPicPr>
+                      <a:picLocks noChangeAspect="1" noChangeArrowheads="1"/>
+                    </pic:cNvPicPr>
+                  </pic:nvPicPr>
+                  <pic:blipFill>
+                    <a:blip r:embed="rId28">
+                      <a:extLst>
+                        <a:ext uri="{28A0092B-C50C-407E-A947-70E740481C1C}">
+                          <a14:useLocalDpi xmlns:a14="http://schemas.microsoft.com/office/drawing/2010/main" val="0"/>
+                        </a:ext>
+                      </a:extLst>
+                    </a:blip>
+                    <a:srcRect/>
+                    <a:stretch>
+                      <a:fillRect/>
+                    </a:stretch>
+                  </pic:blipFill>
+                  <pic:spPr bwMode="auto">
+                    <a:xfrm>
+                      <a:off x="0" y="0"/>
+                      <a:ext cx="2838450" cy="5257800"/>
+                    </a:xfrm>
+                    <a:prstGeom prst="rect">
+                      <a:avLst/>
+                    </a:prstGeom>
+                    <a:noFill/>
+                    <a:ln>
+                      <a:noFill/>
+                    </a:ln>
+                  </pic:spPr>
+                </pic:pic>
+              </a:graphicData>
+            </a:graphic>
+            <wp14:sizeRelH relativeFrom="page">
+              <wp14:pctWidth>0</wp14:pctWidth>
+            </wp14:sizeRelH>
+            <wp14:sizeRelV relativeFrom="page">
+              <wp14:pctHeight>0</wp14:pctHeight>
+            </wp14:sizeRelV>
+          </wp:anchor>
+        </w:drawing>
+      </w:r>
+      <w:r>
+        <w:t xml:space="preserve">The only variables included in the full model which were not mentioned previously are AMHTXND2, which is a binary indicator of whether or not an adult has a self-perceived need for treatment, and SMIPP_U, which is a 0-1 continuous probability of an adult having a serious mental illness. These are both significant indicators and have accompanying histograms in the Python code Diagnostics in my GitHub repository. I did not choose to include them above because I believe they may be more difficult information to gather for new individuals </w:t>
+      </w:r>
+      <w:r>
+        <w:t xml:space="preserve">and a reduced model would be most useful if it only included information that was relatively easy to determine. </w:t>
+      </w:r>
     </w:p>
     <w:p>
       <w:pPr>
@@ -1304,15 +2057,6 @@
           <w:tab w:val="left" w:pos="3570"/>
         </w:tabs>
       </w:pPr>
-      <w:r>
-        <w:lastRenderedPageBreak/>
-        <w:t xml:space="preserve">I also noticed that those who receive treatment had a higher proportion of adults with low overall health and a lower proportion of adults with excellent overall health. This could possibly mean that adults with excellent overall physical health are less likely to seek legitimate treatment for mental </w:t>
-      </w:r>
-      <w:r>
-        <w:t>illness because they are otherwise in good health.</w:t>
-      </w:r>
-      <w:bookmarkStart w:id="0" w:name="_GoBack"/>
-      <w:bookmarkEnd w:id="0"/>
     </w:p>
     <w:p>
       <w:pPr>
@@ -1334,23 +2078,11 @@
           <w:tab w:val="left" w:pos="3570"/>
         </w:tabs>
       </w:pPr>
-    </w:p>
-    <w:p>
-      <w:pPr>
-        <w:tabs>
-          <w:tab w:val="left" w:pos="3570"/>
-        </w:tabs>
-      </w:pPr>
-    </w:p>
-    <w:p>
-      <w:pPr>
-        <w:tabs>
-          <w:tab w:val="left" w:pos="3570"/>
-        </w:tabs>
-      </w:pPr>
+      <w:bookmarkStart w:id="0" w:name="_GoBack"/>
+      <w:bookmarkEnd w:id="0"/>
     </w:p>
     <w:sectPr>
-      <w:headerReference w:type="default" r:id="rId21"/>
+      <w:headerReference w:type="default" r:id="rId29"/>
       <w:pgSz w:w="12240" w:h="15840"/>
       <w:pgMar w:top="1440" w:right="1440" w:bottom="1440" w:left="1440" w:header="720" w:footer="720" w:gutter="0"/>
       <w:cols w:space="720"/>
@@ -1424,7 +2156,10 @@
   </w:p>
   <w:p>
     <w:r>
-      <w:t>Last Edited: 8-10-2015</w:t>
+      <w:t>Last Edited: 8-14</w:t>
+    </w:r>
+    <w:r>
+      <w:t>-2015</w:t>
     </w:r>
   </w:p>
   <w:p>
@@ -1433,6 +2168,243 @@
     </w:pPr>
   </w:p>
 </w:hdr>
+</file>
+
+<file path=word/numbering.xml><?xml version="1.0" encoding="utf-8"?>
+<w:numbering xmlns:wpc="http://schemas.microsoft.com/office/word/2010/wordprocessingCanvas" xmlns:mc="http://schemas.openxmlformats.org/markup-compatibility/2006" xmlns:o="urn:schemas-microsoft-com:office:office" xmlns:r="http://schemas.openxmlformats.org/officeDocument/2006/relationships" xmlns:m="http://schemas.openxmlformats.org/officeDocument/2006/math" xmlns:v="urn:schemas-microsoft-com:vml" xmlns:wp14="http://schemas.microsoft.com/office/word/2010/wordprocessingDrawing" xmlns:wp="http://schemas.openxmlformats.org/drawingml/2006/wordprocessingDrawing" xmlns:w10="urn:schemas-microsoft-com:office:word" xmlns:w="http://schemas.openxmlformats.org/wordprocessingml/2006/main" xmlns:w14="http://schemas.microsoft.com/office/word/2010/wordml" xmlns:wpg="http://schemas.microsoft.com/office/word/2010/wordprocessingGroup" xmlns:wpi="http://schemas.microsoft.com/office/word/2010/wordprocessingInk" xmlns:wne="http://schemas.microsoft.com/office/word/2006/wordml" xmlns:wps="http://schemas.microsoft.com/office/word/2010/wordprocessingShape" mc:Ignorable="w14 wp14">
+  <w:abstractNum w:abstractNumId="0">
+    <w:nsid w:val="031F5B2D"/>
+    <w:multiLevelType w:val="hybridMultilevel"/>
+    <w:tmpl w:val="BFE2E912"/>
+    <w:lvl w:ilvl="0" w:tplc="04090001">
+      <w:start w:val="1"/>
+      <w:numFmt w:val="bullet"/>
+      <w:lvlText w:val=""/>
+      <w:lvlJc w:val="left"/>
+      <w:pPr>
+        <w:ind w:left="720" w:hanging="360"/>
+      </w:pPr>
+      <w:rPr>
+        <w:rFonts w:ascii="Symbol" w:hAnsi="Symbol" w:hint="default"/>
+      </w:rPr>
+    </w:lvl>
+    <w:lvl w:ilvl="1" w:tplc="04090003" w:tentative="1">
+      <w:start w:val="1"/>
+      <w:numFmt w:val="bullet"/>
+      <w:lvlText w:val="o"/>
+      <w:lvlJc w:val="left"/>
+      <w:pPr>
+        <w:ind w:left="1440" w:hanging="360"/>
+      </w:pPr>
+      <w:rPr>
+        <w:rFonts w:ascii="Courier New" w:hAnsi="Courier New" w:cs="Courier New" w:hint="default"/>
+      </w:rPr>
+    </w:lvl>
+    <w:lvl w:ilvl="2" w:tplc="04090005" w:tentative="1">
+      <w:start w:val="1"/>
+      <w:numFmt w:val="bullet"/>
+      <w:lvlText w:val=""/>
+      <w:lvlJc w:val="left"/>
+      <w:pPr>
+        <w:ind w:left="2160" w:hanging="360"/>
+      </w:pPr>
+      <w:rPr>
+        <w:rFonts w:ascii="Wingdings" w:hAnsi="Wingdings" w:hint="default"/>
+      </w:rPr>
+    </w:lvl>
+    <w:lvl w:ilvl="3" w:tplc="04090001" w:tentative="1">
+      <w:start w:val="1"/>
+      <w:numFmt w:val="bullet"/>
+      <w:lvlText w:val=""/>
+      <w:lvlJc w:val="left"/>
+      <w:pPr>
+        <w:ind w:left="2880" w:hanging="360"/>
+      </w:pPr>
+      <w:rPr>
+        <w:rFonts w:ascii="Symbol" w:hAnsi="Symbol" w:hint="default"/>
+      </w:rPr>
+    </w:lvl>
+    <w:lvl w:ilvl="4" w:tplc="04090003" w:tentative="1">
+      <w:start w:val="1"/>
+      <w:numFmt w:val="bullet"/>
+      <w:lvlText w:val="o"/>
+      <w:lvlJc w:val="left"/>
+      <w:pPr>
+        <w:ind w:left="3600" w:hanging="360"/>
+      </w:pPr>
+      <w:rPr>
+        <w:rFonts w:ascii="Courier New" w:hAnsi="Courier New" w:cs="Courier New" w:hint="default"/>
+      </w:rPr>
+    </w:lvl>
+    <w:lvl w:ilvl="5" w:tplc="04090005" w:tentative="1">
+      <w:start w:val="1"/>
+      <w:numFmt w:val="bullet"/>
+      <w:lvlText w:val=""/>
+      <w:lvlJc w:val="left"/>
+      <w:pPr>
+        <w:ind w:left="4320" w:hanging="360"/>
+      </w:pPr>
+      <w:rPr>
+        <w:rFonts w:ascii="Wingdings" w:hAnsi="Wingdings" w:hint="default"/>
+      </w:rPr>
+    </w:lvl>
+    <w:lvl w:ilvl="6" w:tplc="04090001" w:tentative="1">
+      <w:start w:val="1"/>
+      <w:numFmt w:val="bullet"/>
+      <w:lvlText w:val=""/>
+      <w:lvlJc w:val="left"/>
+      <w:pPr>
+        <w:ind w:left="5040" w:hanging="360"/>
+      </w:pPr>
+      <w:rPr>
+        <w:rFonts w:ascii="Symbol" w:hAnsi="Symbol" w:hint="default"/>
+      </w:rPr>
+    </w:lvl>
+    <w:lvl w:ilvl="7" w:tplc="04090003" w:tentative="1">
+      <w:start w:val="1"/>
+      <w:numFmt w:val="bullet"/>
+      <w:lvlText w:val="o"/>
+      <w:lvlJc w:val="left"/>
+      <w:pPr>
+        <w:ind w:left="5760" w:hanging="360"/>
+      </w:pPr>
+      <w:rPr>
+        <w:rFonts w:ascii="Courier New" w:hAnsi="Courier New" w:cs="Courier New" w:hint="default"/>
+      </w:rPr>
+    </w:lvl>
+    <w:lvl w:ilvl="8" w:tplc="04090005" w:tentative="1">
+      <w:start w:val="1"/>
+      <w:numFmt w:val="bullet"/>
+      <w:lvlText w:val=""/>
+      <w:lvlJc w:val="left"/>
+      <w:pPr>
+        <w:ind w:left="6480" w:hanging="360"/>
+      </w:pPr>
+      <w:rPr>
+        <w:rFonts w:ascii="Wingdings" w:hAnsi="Wingdings" w:hint="default"/>
+      </w:rPr>
+    </w:lvl>
+  </w:abstractNum>
+  <w:abstractNum w:abstractNumId="1">
+    <w:nsid w:val="5B580D00"/>
+    <w:multiLevelType w:val="hybridMultilevel"/>
+    <w:tmpl w:val="14622FD2"/>
+    <w:lvl w:ilvl="0" w:tplc="04090001">
+      <w:start w:val="1"/>
+      <w:numFmt w:val="bullet"/>
+      <w:lvlText w:val=""/>
+      <w:lvlJc w:val="left"/>
+      <w:pPr>
+        <w:ind w:left="720" w:hanging="360"/>
+      </w:pPr>
+      <w:rPr>
+        <w:rFonts w:ascii="Symbol" w:hAnsi="Symbol" w:hint="default"/>
+      </w:rPr>
+    </w:lvl>
+    <w:lvl w:ilvl="1" w:tplc="04090003" w:tentative="1">
+      <w:start w:val="1"/>
+      <w:numFmt w:val="bullet"/>
+      <w:lvlText w:val="o"/>
+      <w:lvlJc w:val="left"/>
+      <w:pPr>
+        <w:ind w:left="1440" w:hanging="360"/>
+      </w:pPr>
+      <w:rPr>
+        <w:rFonts w:ascii="Courier New" w:hAnsi="Courier New" w:cs="Courier New" w:hint="default"/>
+      </w:rPr>
+    </w:lvl>
+    <w:lvl w:ilvl="2" w:tplc="04090005" w:tentative="1">
+      <w:start w:val="1"/>
+      <w:numFmt w:val="bullet"/>
+      <w:lvlText w:val=""/>
+      <w:lvlJc w:val="left"/>
+      <w:pPr>
+        <w:ind w:left="2160" w:hanging="360"/>
+      </w:pPr>
+      <w:rPr>
+        <w:rFonts w:ascii="Wingdings" w:hAnsi="Wingdings" w:hint="default"/>
+      </w:rPr>
+    </w:lvl>
+    <w:lvl w:ilvl="3" w:tplc="04090001" w:tentative="1">
+      <w:start w:val="1"/>
+      <w:numFmt w:val="bullet"/>
+      <w:lvlText w:val=""/>
+      <w:lvlJc w:val="left"/>
+      <w:pPr>
+        <w:ind w:left="2880" w:hanging="360"/>
+      </w:pPr>
+      <w:rPr>
+        <w:rFonts w:ascii="Symbol" w:hAnsi="Symbol" w:hint="default"/>
+      </w:rPr>
+    </w:lvl>
+    <w:lvl w:ilvl="4" w:tplc="04090003" w:tentative="1">
+      <w:start w:val="1"/>
+      <w:numFmt w:val="bullet"/>
+      <w:lvlText w:val="o"/>
+      <w:lvlJc w:val="left"/>
+      <w:pPr>
+        <w:ind w:left="3600" w:hanging="360"/>
+      </w:pPr>
+      <w:rPr>
+        <w:rFonts w:ascii="Courier New" w:hAnsi="Courier New" w:cs="Courier New" w:hint="default"/>
+      </w:rPr>
+    </w:lvl>
+    <w:lvl w:ilvl="5" w:tplc="04090005" w:tentative="1">
+      <w:start w:val="1"/>
+      <w:numFmt w:val="bullet"/>
+      <w:lvlText w:val=""/>
+      <w:lvlJc w:val="left"/>
+      <w:pPr>
+        <w:ind w:left="4320" w:hanging="360"/>
+      </w:pPr>
+      <w:rPr>
+        <w:rFonts w:ascii="Wingdings" w:hAnsi="Wingdings" w:hint="default"/>
+      </w:rPr>
+    </w:lvl>
+    <w:lvl w:ilvl="6" w:tplc="04090001" w:tentative="1">
+      <w:start w:val="1"/>
+      <w:numFmt w:val="bullet"/>
+      <w:lvlText w:val=""/>
+      <w:lvlJc w:val="left"/>
+      <w:pPr>
+        <w:ind w:left="5040" w:hanging="360"/>
+      </w:pPr>
+      <w:rPr>
+        <w:rFonts w:ascii="Symbol" w:hAnsi="Symbol" w:hint="default"/>
+      </w:rPr>
+    </w:lvl>
+    <w:lvl w:ilvl="7" w:tplc="04090003" w:tentative="1">
+      <w:start w:val="1"/>
+      <w:numFmt w:val="bullet"/>
+      <w:lvlText w:val="o"/>
+      <w:lvlJc w:val="left"/>
+      <w:pPr>
+        <w:ind w:left="5760" w:hanging="360"/>
+      </w:pPr>
+      <w:rPr>
+        <w:rFonts w:ascii="Courier New" w:hAnsi="Courier New" w:cs="Courier New" w:hint="default"/>
+      </w:rPr>
+    </w:lvl>
+    <w:lvl w:ilvl="8" w:tplc="04090005" w:tentative="1">
+      <w:start w:val="1"/>
+      <w:numFmt w:val="bullet"/>
+      <w:lvlText w:val=""/>
+      <w:lvlJc w:val="left"/>
+      <w:pPr>
+        <w:ind w:left="6480" w:hanging="360"/>
+      </w:pPr>
+      <w:rPr>
+        <w:rFonts w:ascii="Wingdings" w:hAnsi="Wingdings" w:hint="default"/>
+      </w:rPr>
+    </w:lvl>
+  </w:abstractNum>
+  <w:num w:numId="1">
+    <w:abstractNumId w:val="0"/>
+  </w:num>
+  <w:num w:numId="2">
+    <w:abstractNumId w:val="1"/>
+  </w:num>
+</w:numbering>
 </file>
 
 <file path=word/styles.xml><?xml version="1.0" encoding="utf-8"?>
@@ -1696,6 +2668,17 @@
       <w:szCs w:val="16"/>
     </w:rPr>
   </w:style>
+  <w:style w:type="paragraph" w:styleId="ListParagraph">
+    <w:name w:val="List Paragraph"/>
+    <w:basedOn w:val="Normal"/>
+    <w:uiPriority w:val="34"/>
+    <w:qFormat/>
+    <w:rsid w:val="002C123E"/>
+    <w:pPr>
+      <w:ind w:left="720"/>
+      <w:contextualSpacing/>
+    </w:pPr>
+  </w:style>
 </w:styles>
 </file>
 
@@ -1959,6 +2942,17 @@
       <w:sz w:val="16"/>
       <w:szCs w:val="16"/>
     </w:rPr>
+  </w:style>
+  <w:style w:type="paragraph" w:styleId="ListParagraph">
+    <w:name w:val="List Paragraph"/>
+    <w:basedOn w:val="Normal"/>
+    <w:uiPriority w:val="34"/>
+    <w:qFormat/>
+    <w:rsid w:val="002C123E"/>
+    <w:pPr>
+      <w:ind w:left="720"/>
+      <w:contextualSpacing/>
+    </w:pPr>
   </w:style>
 </w:styles>
 </file>

</xml_diff>